<commit_message>
Samuel’s Imajinary Theorym || (01:36 (W . I . B[Waktu Indonesia bagian Barat]), 06/12/2025), Batam, Kepulauan Riau, Indonesia #PANJANGUMURPERJUANGANRAKYATINDONESIA #JANGANMAUDIADUDOMBAOLEHINTEL #INDONESIABERTOLERANSI #LAWANPEMERINTAHINDONESIAKORUPPENINDASRAKYATINDONESIADENGANPENGETAHUAN
Samuel’s Imajinary Theorym || (01:36 (W . I . B[Waktu Indonesia bagian Barat]), 06/12/2025), Batam, Kepulauan Riau, Indonesia #PANJANGUMURPERJUANGANRAKYATINDONESIA #JANGANMAUDIADUDOMBAOLEHINTEL #INDONESIABERTOLERANSI #LAWANPEMERINTAHINDONESIAKORUPPENINDASRAKYATINDONESIADENGANPENGETAHUAN
</commit_message>
<xml_diff>
--- a/Samuel’s Imajinary Theorym.docx
+++ b/Samuel’s Imajinary Theorym.docx
@@ -1197,643 +1197,7 @@
               <w:sz w:val="24"/>
               <w:szCs w:val="24"/>
             </w:rPr>
-            <m:t xml:space="preserve"> =</m:t>
-          </m:r>
-          <m:d>
-            <m:dPr>
-              <m:ctrlPr>
-                <w:rPr>
-                  <w:rFonts w:ascii="Cambria Math" w:hAnsi="Cambria Math" w:cs="Times New Roman"/>
-                  <w:i/>
-                  <w:sz w:val="24"/>
-                  <w:szCs w:val="24"/>
-                </w:rPr>
-              </m:ctrlPr>
-            </m:dPr>
-            <m:e>
-              <m:sSup>
-                <m:sSupPr>
-                  <m:ctrlPr>
-                    <w:rPr>
-                      <w:rFonts w:ascii="Cambria Math" w:hAnsi="Cambria Math" w:cs="Times New Roman"/>
-                      <w:i/>
-                      <w:sz w:val="24"/>
-                      <w:szCs w:val="24"/>
-                    </w:rPr>
-                  </m:ctrlPr>
-                </m:sSupPr>
-                <m:e>
-                  <m:d>
-                    <m:dPr>
-                      <m:ctrlPr>
-                        <w:rPr>
-                          <w:rFonts w:ascii="Cambria Math" w:hAnsi="Cambria Math" w:cs="Times New Roman"/>
-                          <w:i/>
-                          <w:sz w:val="24"/>
-                          <w:szCs w:val="24"/>
-                        </w:rPr>
-                      </m:ctrlPr>
-                    </m:dPr>
-                    <m:e>
-                      <m:f>
-                        <m:fPr>
-                          <m:ctrlPr>
-                            <w:rPr>
-                              <w:rFonts w:ascii="Cambria Math" w:hAnsi="Cambria Math" w:cs="Times New Roman"/>
-                              <w:i/>
-                              <w:sz w:val="24"/>
-                              <w:szCs w:val="24"/>
-                            </w:rPr>
-                          </m:ctrlPr>
-                        </m:fPr>
-                        <m:num>
-                          <m:d>
-                            <m:dPr>
-                              <m:begChr m:val="{"/>
-                              <m:endChr m:val="}"/>
-                              <m:ctrlPr>
-                                <w:rPr>
-                                  <w:rFonts w:ascii="Cambria Math" w:hAnsi="Cambria Math" w:cs="Times New Roman"/>
-                                  <w:i/>
-                                  <w:sz w:val="24"/>
-                                  <w:szCs w:val="24"/>
-                                </w:rPr>
-                              </m:ctrlPr>
-                            </m:dPr>
-                            <m:e>
-                              <m:r>
-                                <w:rPr>
-                                  <w:rFonts w:ascii="Cambria Math" w:hAnsi="Cambria Math" w:cs="Times New Roman"/>
-                                  <w:sz w:val="24"/>
-                                  <w:szCs w:val="24"/>
-                                </w:rPr>
-                                <m:t>π</m:t>
-                              </m:r>
-                              <m:r>
-                                <w:rPr>
-                                  <w:rFonts w:ascii="Cambria Math" w:hAnsi="Cambria Math" w:cs="Times New Roman"/>
-                                  <w:sz w:val="24"/>
-                                  <w:szCs w:val="24"/>
-                                </w:rPr>
-                                <m:t xml:space="preserve"> -</m:t>
-                              </m:r>
-                              <m:r>
-                                <w:rPr>
-                                  <w:rFonts w:ascii="Cambria Math" w:hAnsi="Cambria Math" w:cs="Times New Roman"/>
-                                  <w:sz w:val="24"/>
-                                  <w:szCs w:val="24"/>
-                                </w:rPr>
-                                <m:t xml:space="preserve"> </m:t>
-                              </m:r>
-                              <m:d>
-                                <m:dPr>
-                                  <m:ctrlPr>
-                                    <w:rPr>
-                                      <w:rFonts w:ascii="Cambria Math" w:hAnsi="Cambria Math" w:cs="Times New Roman"/>
-                                      <w:i/>
-                                      <w:sz w:val="24"/>
-                                      <w:szCs w:val="24"/>
-                                    </w:rPr>
-                                  </m:ctrlPr>
-                                </m:dPr>
-                                <m:e>
-                                  <m:r>
-                                    <w:rPr>
-                                      <w:rFonts w:ascii="Cambria Math" w:hAnsi="Cambria Math" w:cs="Times New Roman"/>
-                                      <w:sz w:val="24"/>
-                                      <w:szCs w:val="24"/>
-                                    </w:rPr>
-                                    <m:t>2</m:t>
-                                  </m:r>
-                                  <m:r>
-                                    <w:rPr>
-                                      <w:rFonts w:ascii="Cambria Math" w:hAnsi="Cambria Math" w:cs="Times New Roman"/>
-                                      <w:sz w:val="24"/>
-                                      <w:szCs w:val="24"/>
-                                    </w:rPr>
-                                    <m:t xml:space="preserve"> </m:t>
-                                  </m:r>
-                                  <m:r>
-                                    <w:rPr>
-                                      <w:rFonts w:ascii="Cambria Math" w:hAnsi="Cambria Math" w:cs="Times New Roman"/>
-                                      <w:sz w:val="24"/>
-                                      <w:szCs w:val="24"/>
-                                    </w:rPr>
-                                    <m:t>-</m:t>
-                                  </m:r>
-                                  <m:r>
-                                    <w:rPr>
-                                      <w:rFonts w:ascii="Cambria Math" w:hAnsi="Cambria Math" w:cs="Times New Roman"/>
-                                      <w:sz w:val="24"/>
-                                      <w:szCs w:val="24"/>
-                                    </w:rPr>
-                                    <m:t xml:space="preserve"> π</m:t>
-                                  </m:r>
-                                </m:e>
-                              </m:d>
-                            </m:e>
-                          </m:d>
-                        </m:num>
-                        <m:den>
-                          <w:bookmarkStart w:id="0" w:name="_Hlk215824193"/>
-                          <m:d>
-                            <m:dPr>
-                              <m:begChr m:val="{"/>
-                              <m:endChr m:val="}"/>
-                              <m:ctrlPr>
-                                <w:rPr>
-                                  <w:rFonts w:ascii="Cambria Math" w:hAnsi="Cambria Math" w:cs="Times New Roman"/>
-                                  <w:i/>
-                                  <w:sz w:val="24"/>
-                                  <w:szCs w:val="24"/>
-                                </w:rPr>
-                              </m:ctrlPr>
-                            </m:dPr>
-                            <m:e>
-                              <m:d>
-                                <m:dPr>
-                                  <m:ctrlPr>
-                                    <w:rPr>
-                                      <w:rFonts w:ascii="Cambria Math" w:hAnsi="Cambria Math" w:cs="Times New Roman"/>
-                                      <w:i/>
-                                      <w:sz w:val="24"/>
-                                      <w:szCs w:val="24"/>
-                                    </w:rPr>
-                                  </m:ctrlPr>
-                                </m:dPr>
-                                <m:e>
-                                  <m:r>
-                                    <w:rPr>
-                                      <w:rFonts w:ascii="Cambria Math" w:hAnsi="Cambria Math" w:cs="Times New Roman"/>
-                                      <w:sz w:val="24"/>
-                                      <w:szCs w:val="24"/>
-                                    </w:rPr>
-                                    <m:t>2 + π</m:t>
-                                  </m:r>
-                                </m:e>
-                              </m:d>
-                              <m:r>
-                                <w:rPr>
-                                  <w:rFonts w:ascii="Cambria Math" w:hAnsi="Cambria Math" w:cs="Times New Roman"/>
-                                  <w:sz w:val="24"/>
-                                  <w:szCs w:val="24"/>
-                                </w:rPr>
-                                <m:t xml:space="preserve"> - π</m:t>
-                              </m:r>
-                            </m:e>
-                          </m:d>
-                          <w:bookmarkEnd w:id="0"/>
-                        </m:den>
-                      </m:f>
-                    </m:e>
-                  </m:d>
-                </m:e>
-                <m:sup>
-                  <m:d>
-                    <m:dPr>
-                      <m:ctrlPr>
-                        <w:rPr>
-                          <w:rFonts w:ascii="Cambria Math" w:hAnsi="Cambria Math" w:cs="Times New Roman"/>
-                          <w:i/>
-                          <w:sz w:val="24"/>
-                          <w:szCs w:val="24"/>
-                        </w:rPr>
-                      </m:ctrlPr>
-                    </m:dPr>
-                    <m:e>
-                      <m:f>
-                        <m:fPr>
-                          <m:ctrlPr>
-                            <w:rPr>
-                              <w:rFonts w:ascii="Cambria Math" w:hAnsi="Cambria Math" w:cs="Times New Roman"/>
-                              <w:i/>
-                              <w:sz w:val="24"/>
-                              <w:szCs w:val="24"/>
-                            </w:rPr>
-                          </m:ctrlPr>
-                        </m:fPr>
-                        <m:num>
-                          <m:r>
-                            <w:rPr>
-                              <w:rFonts w:ascii="Cambria Math" w:hAnsi="Cambria Math" w:cs="Times New Roman"/>
-                              <w:sz w:val="24"/>
-                              <w:szCs w:val="24"/>
-                            </w:rPr>
-                            <m:t>1</m:t>
-                          </m:r>
-                        </m:num>
-                        <m:den>
-                          <m:d>
-                            <m:dPr>
-                              <m:begChr m:val="{"/>
-                              <m:endChr m:val="}"/>
-                              <m:ctrlPr>
-                                <w:rPr>
-                                  <w:rFonts w:ascii="Cambria Math" w:hAnsi="Cambria Math" w:cs="Times New Roman"/>
-                                  <w:i/>
-                                  <w:sz w:val="24"/>
-                                  <w:szCs w:val="24"/>
-                                </w:rPr>
-                              </m:ctrlPr>
-                            </m:dPr>
-                            <m:e>
-                              <m:d>
-                                <m:dPr>
-                                  <m:ctrlPr>
-                                    <w:rPr>
-                                      <w:rFonts w:ascii="Cambria Math" w:hAnsi="Cambria Math" w:cs="Times New Roman"/>
-                                      <w:i/>
-                                      <w:sz w:val="24"/>
-                                      <w:szCs w:val="24"/>
-                                    </w:rPr>
-                                  </m:ctrlPr>
-                                </m:dPr>
-                                <m:e>
-                                  <m:r>
-                                    <w:rPr>
-                                      <w:rFonts w:ascii="Cambria Math" w:hAnsi="Cambria Math" w:cs="Times New Roman"/>
-                                      <w:sz w:val="24"/>
-                                      <w:szCs w:val="24"/>
-                                    </w:rPr>
-                                    <m:t>2 + π</m:t>
-                                  </m:r>
-                                </m:e>
-                              </m:d>
-                              <m:r>
-                                <w:rPr>
-                                  <w:rFonts w:ascii="Cambria Math" w:hAnsi="Cambria Math" w:cs="Times New Roman"/>
-                                  <w:sz w:val="24"/>
-                                  <w:szCs w:val="24"/>
-                                </w:rPr>
-                                <m:t xml:space="preserve"> - π</m:t>
-                              </m:r>
-                            </m:e>
-                          </m:d>
-                        </m:den>
-                      </m:f>
-                    </m:e>
-                  </m:d>
-                </m:sup>
-              </m:sSup>
-            </m:e>
-          </m:d>
-        </m:oMath>
-      </m:oMathPara>
-    </w:p>
-    <w:p>
-      <w:pPr>
-        <w:spacing w:line="360" w:lineRule="auto"/>
-        <w:jc w:val="center"/>
-        <w:rPr>
-          <w:rFonts w:ascii="Times New Roman" w:eastAsiaTheme="minorEastAsia" w:hAnsi="Times New Roman" w:cs="Times New Roman"/>
-          <w:sz w:val="24"/>
-          <w:szCs w:val="24"/>
-          <w:lang w:val="id-ID"/>
-        </w:rPr>
-      </w:pPr>
-    </w:p>
-    <w:p>
-      <w:pPr>
-        <w:spacing w:line="360" w:lineRule="auto"/>
-        <w:jc w:val="center"/>
-        <w:rPr>
-          <w:rFonts w:ascii="Times New Roman" w:eastAsiaTheme="minorEastAsia" w:hAnsi="Times New Roman" w:cs="Times New Roman"/>
-          <w:sz w:val="24"/>
-          <w:szCs w:val="24"/>
-        </w:rPr>
-      </w:pPr>
-      <m:oMathPara>
-        <m:oMath>
-          <m:rad>
-            <m:radPr>
-              <m:degHide m:val="1"/>
-              <m:ctrlPr>
-                <w:rPr>
-                  <w:rFonts w:ascii="Cambria Math" w:hAnsi="Cambria Math" w:cs="Times New Roman"/>
-                  <w:i/>
-                  <w:sz w:val="24"/>
-                  <w:szCs w:val="24"/>
-                </w:rPr>
-              </m:ctrlPr>
-            </m:radPr>
-            <m:deg/>
-            <m:e>
-              <m:d>
-                <m:dPr>
-                  <m:ctrlPr>
-                    <w:rPr>
-                      <w:rFonts w:ascii="Cambria Math" w:hAnsi="Cambria Math" w:cs="Times New Roman"/>
-                      <w:i/>
-                      <w:sz w:val="24"/>
-                      <w:szCs w:val="24"/>
-                    </w:rPr>
-                  </m:ctrlPr>
-                </m:dPr>
-                <m:e>
-                  <m:r>
-                    <w:rPr>
-                      <w:rFonts w:ascii="Cambria Math" w:hAnsi="Cambria Math" w:cs="Times New Roman"/>
-                      <w:sz w:val="24"/>
-                      <w:szCs w:val="24"/>
-                    </w:rPr>
-                    <m:t xml:space="preserve">-1 </m:t>
-                  </m:r>
-                </m:e>
-              </m:d>
-            </m:e>
-          </m:rad>
-          <m:r>
-            <w:rPr>
-              <w:rFonts w:ascii="Cambria Math" w:hAnsi="Cambria Math" w:cs="Times New Roman"/>
-              <w:sz w:val="24"/>
-              <w:szCs w:val="24"/>
-            </w:rPr>
-            <m:t xml:space="preserve"> =</m:t>
-          </m:r>
-          <m:d>
-            <m:dPr>
-              <m:ctrlPr>
-                <w:rPr>
-                  <w:rFonts w:ascii="Cambria Math" w:hAnsi="Cambria Math" w:cs="Times New Roman"/>
-                  <w:i/>
-                  <w:sz w:val="24"/>
-                  <w:szCs w:val="24"/>
-                </w:rPr>
-              </m:ctrlPr>
-            </m:dPr>
-            <m:e>
-              <m:sSup>
-                <m:sSupPr>
-                  <m:ctrlPr>
-                    <w:rPr>
-                      <w:rFonts w:ascii="Cambria Math" w:hAnsi="Cambria Math" w:cs="Times New Roman"/>
-                      <w:i/>
-                      <w:sz w:val="24"/>
-                      <w:szCs w:val="24"/>
-                    </w:rPr>
-                  </m:ctrlPr>
-                </m:sSupPr>
-                <m:e>
-                  <m:d>
-                    <m:dPr>
-                      <m:ctrlPr>
-                        <w:rPr>
-                          <w:rFonts w:ascii="Cambria Math" w:hAnsi="Cambria Math" w:cs="Times New Roman"/>
-                          <w:i/>
-                          <w:sz w:val="24"/>
-                          <w:szCs w:val="24"/>
-                        </w:rPr>
-                      </m:ctrlPr>
-                    </m:dPr>
-                    <m:e>
-                      <m:f>
-                        <m:fPr>
-                          <m:ctrlPr>
-                            <w:rPr>
-                              <w:rFonts w:ascii="Cambria Math" w:hAnsi="Cambria Math" w:cs="Times New Roman"/>
-                              <w:i/>
-                              <w:sz w:val="24"/>
-                              <w:szCs w:val="24"/>
-                            </w:rPr>
-                          </m:ctrlPr>
-                        </m:fPr>
-                        <m:num>
-                          <m:d>
-                            <m:dPr>
-                              <m:begChr m:val="{"/>
-                              <m:endChr m:val="}"/>
-                              <m:ctrlPr>
-                                <w:rPr>
-                                  <w:rFonts w:ascii="Cambria Math" w:hAnsi="Cambria Math" w:cs="Times New Roman"/>
-                                  <w:i/>
-                                  <w:sz w:val="24"/>
-                                  <w:szCs w:val="24"/>
-                                </w:rPr>
-                              </m:ctrlPr>
-                            </m:dPr>
-                            <m:e>
-                              <m:r>
-                                <w:rPr>
-                                  <w:rFonts w:ascii="Cambria Math" w:hAnsi="Cambria Math" w:cs="Times New Roman"/>
-                                  <w:sz w:val="24"/>
-                                  <w:szCs w:val="24"/>
-                                </w:rPr>
-                                <m:t xml:space="preserve">π - </m:t>
-                              </m:r>
-                              <m:d>
-                                <m:dPr>
-                                  <m:ctrlPr>
-                                    <w:rPr>
-                                      <w:rFonts w:ascii="Cambria Math" w:hAnsi="Cambria Math" w:cs="Times New Roman"/>
-                                      <w:i/>
-                                      <w:sz w:val="24"/>
-                                      <w:szCs w:val="24"/>
-                                    </w:rPr>
-                                  </m:ctrlPr>
-                                </m:dPr>
-                                <m:e>
-                                  <m:r>
-                                    <w:rPr>
-                                      <w:rFonts w:ascii="Cambria Math" w:hAnsi="Cambria Math" w:cs="Times New Roman"/>
-                                      <w:sz w:val="24"/>
-                                      <w:szCs w:val="24"/>
-                                    </w:rPr>
-                                    <m:t>2 - π</m:t>
-                                  </m:r>
-                                </m:e>
-                              </m:d>
-                            </m:e>
-                          </m:d>
-                        </m:num>
-                        <m:den>
-                          <m:r>
-                            <w:rPr>
-                              <w:rFonts w:ascii="Cambria Math" w:hAnsi="Cambria Math" w:cs="Times New Roman"/>
-                              <w:sz w:val="24"/>
-                              <w:szCs w:val="24"/>
-                            </w:rPr>
-                            <m:t>2</m:t>
-                          </m:r>
-                        </m:den>
-                      </m:f>
-                    </m:e>
-                  </m:d>
-                </m:e>
-                <m:sup>
-                  <m:d>
-                    <m:dPr>
-                      <m:ctrlPr>
-                        <w:rPr>
-                          <w:rFonts w:ascii="Cambria Math" w:hAnsi="Cambria Math" w:cs="Times New Roman"/>
-                          <w:i/>
-                          <w:sz w:val="24"/>
-                          <w:szCs w:val="24"/>
-                        </w:rPr>
-                      </m:ctrlPr>
-                    </m:dPr>
-                    <m:e>
-                      <m:sSup>
-                        <m:sSupPr>
-                          <m:ctrlPr>
-                            <w:rPr>
-                              <w:rFonts w:ascii="Cambria Math" w:hAnsi="Cambria Math" w:cs="Times New Roman"/>
-                              <w:i/>
-                              <w:sz w:val="24"/>
-                              <w:szCs w:val="24"/>
-                            </w:rPr>
-                          </m:ctrlPr>
-                        </m:sSupPr>
-                        <m:e>
-                          <m:d>
-                            <m:dPr>
-                              <m:begChr m:val="{"/>
-                              <m:endChr m:val="}"/>
-                              <m:ctrlPr>
-                                <w:rPr>
-                                  <w:rFonts w:ascii="Cambria Math" w:hAnsi="Cambria Math" w:cs="Times New Roman"/>
-                                  <w:i/>
-                                  <w:sz w:val="24"/>
-                                  <w:szCs w:val="24"/>
-                                </w:rPr>
-                              </m:ctrlPr>
-                            </m:dPr>
-                            <m:e>
-                              <m:d>
-                                <m:dPr>
-                                  <m:ctrlPr>
-                                    <w:rPr>
-                                      <w:rFonts w:ascii="Cambria Math" w:hAnsi="Cambria Math" w:cs="Times New Roman"/>
-                                      <w:i/>
-                                      <w:sz w:val="24"/>
-                                      <w:szCs w:val="24"/>
-                                    </w:rPr>
-                                  </m:ctrlPr>
-                                </m:dPr>
-                                <m:e>
-                                  <m:r>
-                                    <w:rPr>
-                                      <w:rFonts w:ascii="Cambria Math" w:hAnsi="Cambria Math" w:cs="Times New Roman"/>
-                                      <w:sz w:val="24"/>
-                                      <w:szCs w:val="24"/>
-                                    </w:rPr>
-                                    <m:t>2 + π</m:t>
-                                  </m:r>
-                                </m:e>
-                              </m:d>
-                              <m:r>
-                                <w:rPr>
-                                  <w:rFonts w:ascii="Cambria Math" w:hAnsi="Cambria Math" w:cs="Times New Roman"/>
-                                  <w:sz w:val="24"/>
-                                  <w:szCs w:val="24"/>
-                                </w:rPr>
-                                <m:t xml:space="preserve"> - π</m:t>
-                              </m:r>
-                            </m:e>
-                          </m:d>
-                        </m:e>
-                        <m:sup>
-                          <m:d>
-                            <m:dPr>
-                              <m:ctrlPr>
-                                <w:rPr>
-                                  <w:rFonts w:ascii="Cambria Math" w:hAnsi="Cambria Math" w:cs="Times New Roman"/>
-                                  <w:i/>
-                                  <w:sz w:val="24"/>
-                                  <w:szCs w:val="24"/>
-                                </w:rPr>
-                              </m:ctrlPr>
-                            </m:dPr>
-                            <m:e>
-                              <m:r>
-                                <w:rPr>
-                                  <w:rFonts w:ascii="Cambria Math" w:hAnsi="Cambria Math" w:cs="Times New Roman"/>
-                                  <w:sz w:val="24"/>
-                                  <w:szCs w:val="24"/>
-                                </w:rPr>
-                                <m:t xml:space="preserve">-1 </m:t>
-                              </m:r>
-                            </m:e>
-                          </m:d>
-                        </m:sup>
-                      </m:sSup>
-                    </m:e>
-                  </m:d>
-                </m:sup>
-              </m:sSup>
-            </m:e>
-          </m:d>
-        </m:oMath>
-      </m:oMathPara>
-    </w:p>
-    <w:p>
-      <w:pPr>
-        <w:spacing w:line="360" w:lineRule="auto"/>
-        <w:jc w:val="center"/>
-        <w:rPr>
-          <w:rFonts w:ascii="Times New Roman" w:eastAsiaTheme="minorEastAsia" w:hAnsi="Times New Roman" w:cs="Times New Roman"/>
-          <w:sz w:val="24"/>
-          <w:szCs w:val="24"/>
-          <w:lang w:val="id-ID"/>
-        </w:rPr>
-      </w:pPr>
-    </w:p>
-    <w:p>
-      <w:pPr>
-        <w:spacing w:line="360" w:lineRule="auto"/>
-        <w:jc w:val="center"/>
-        <w:rPr>
-          <w:rFonts w:ascii="Times New Roman" w:eastAsiaTheme="minorEastAsia" w:hAnsi="Times New Roman" w:cs="Times New Roman"/>
-          <w:sz w:val="24"/>
-          <w:szCs w:val="24"/>
-        </w:rPr>
-      </w:pPr>
-      <m:oMathPara>
-        <m:oMath>
-          <m:rad>
-            <m:radPr>
-              <m:degHide m:val="1"/>
-              <m:ctrlPr>
-                <w:rPr>
-                  <w:rFonts w:ascii="Cambria Math" w:hAnsi="Cambria Math" w:cs="Times New Roman"/>
-                  <w:i/>
-                  <w:sz w:val="24"/>
-                  <w:szCs w:val="24"/>
-                </w:rPr>
-              </m:ctrlPr>
-            </m:radPr>
-            <m:deg/>
-            <m:e>
-              <m:d>
-                <m:dPr>
-                  <m:ctrlPr>
-                    <w:rPr>
-                      <w:rFonts w:ascii="Cambria Math" w:hAnsi="Cambria Math" w:cs="Times New Roman"/>
-                      <w:i/>
-                      <w:sz w:val="24"/>
-                      <w:szCs w:val="24"/>
-                    </w:rPr>
-                  </m:ctrlPr>
-                </m:dPr>
-                <m:e>
-                  <m:r>
-                    <w:rPr>
-                      <w:rFonts w:ascii="Cambria Math" w:hAnsi="Cambria Math" w:cs="Times New Roman"/>
-                      <w:sz w:val="24"/>
-                      <w:szCs w:val="24"/>
-                    </w:rPr>
-                    <m:t xml:space="preserve">-1 </m:t>
-                  </m:r>
-                </m:e>
-              </m:d>
-            </m:e>
-          </m:rad>
-          <m:r>
-            <w:rPr>
-              <w:rFonts w:ascii="Cambria Math" w:hAnsi="Cambria Math" w:cs="Times New Roman"/>
-              <w:sz w:val="24"/>
-              <w:szCs w:val="24"/>
-            </w:rPr>
-            <m:t xml:space="preserve"> =</m:t>
+            <m:t xml:space="preserve"> = </m:t>
           </m:r>
           <m:d>
             <m:dPr>
@@ -1920,10 +1284,16 @@
                               </m:ctrlPr>
                             </m:fPr>
                             <m:num>
+                              <m:r>
+                                <w:rPr>
+                                  <w:rFonts w:ascii="Cambria Math" w:hAnsi="Cambria Math" w:cs="Times New Roman"/>
+                                  <w:sz w:val="24"/>
+                                  <w:szCs w:val="24"/>
+                                </w:rPr>
+                                <m:t>f</m:t>
+                              </m:r>
                               <m:d>
                                 <m:dPr>
-                                  <m:begChr m:val="{"/>
-                                  <m:endChr m:val="}"/>
                                   <m:ctrlPr>
                                     <w:rPr>
                                       <w:rFonts w:ascii="Cambria Math" w:hAnsi="Cambria Math" w:cs="Times New Roman"/>
@@ -1940,30 +1310,8 @@
                                       <w:sz w:val="24"/>
                                       <w:szCs w:val="24"/>
                                     </w:rPr>
-                                    <m:t xml:space="preserve">π - </m:t>
+                                    <m:t xml:space="preserve">Omega </m:t>
                                   </m:r>
-                                  <m:d>
-                                    <m:dPr>
-                                      <m:ctrlPr>
-                                        <w:rPr>
-                                          <w:rFonts w:ascii="Cambria Math" w:hAnsi="Cambria Math" w:cs="Times New Roman"/>
-                                          <w:i/>
-                                          <w:sz w:val="24"/>
-                                          <w:szCs w:val="24"/>
-                                        </w:rPr>
-                                      </m:ctrlPr>
-                                    </m:dPr>
-                                    <m:e>
-                                      <m:r>
-                                        <w:rPr>
-                                          <w:rFonts w:ascii="Cambria Math" w:hAnsi="Cambria Math" w:cs="Times New Roman"/>
-                                          <w:sz w:val="24"/>
-                                          <w:szCs w:val="24"/>
-                                        </w:rPr>
-                                        <m:t>2 - π</m:t>
-                                      </m:r>
-                                    </m:e>
-                                  </m:d>
                                 </m:e>
                               </m:d>
                             </m:num>
@@ -1974,8 +1322,30 @@
                                   <w:sz w:val="24"/>
                                   <w:szCs w:val="24"/>
                                 </w:rPr>
-                                <m:t>2</m:t>
+                                <m:t>f</m:t>
                               </m:r>
+                              <m:d>
+                                <m:dPr>
+                                  <m:ctrlPr>
+                                    <w:rPr>
+                                      <w:rFonts w:ascii="Cambria Math" w:hAnsi="Cambria Math" w:cs="Times New Roman"/>
+                                      <w:i/>
+                                      <w:sz w:val="24"/>
+                                      <w:szCs w:val="24"/>
+                                    </w:rPr>
+                                  </m:ctrlPr>
+                                </m:dPr>
+                                <m:e>
+                                  <m:r>
+                                    <w:rPr>
+                                      <w:rFonts w:ascii="Cambria Math" w:hAnsi="Cambria Math" w:cs="Times New Roman"/>
+                                      <w:sz w:val="24"/>
+                                      <w:szCs w:val="24"/>
+                                    </w:rPr>
+                                    <m:t xml:space="preserve"> -Omega </m:t>
+                                  </m:r>
+                                </m:e>
+                              </m:d>
                             </m:den>
                           </m:f>
                         </m:e>
@@ -1984,8 +1354,6 @@
                     <m:sup>
                       <m:d>
                         <m:dPr>
-                          <m:begChr m:val="{"/>
-                          <m:endChr m:val="}"/>
                           <m:ctrlPr>
                             <w:rPr>
                               <w:rFonts w:ascii="Cambria Math" w:hAnsi="Cambria Math" w:cs="Times New Roman"/>
@@ -1996,6 +1364,14 @@
                           </m:ctrlPr>
                         </m:dPr>
                         <m:e>
+                          <m:r>
+                            <w:rPr>
+                              <w:rFonts w:ascii="Cambria Math" w:hAnsi="Cambria Math" w:cs="Times New Roman"/>
+                              <w:sz w:val="24"/>
+                              <w:szCs w:val="24"/>
+                            </w:rPr>
+                            <m:t>f</m:t>
+                          </m:r>
                           <m:d>
                             <m:dPr>
                               <m:ctrlPr>
@@ -2014,18 +1390,10 @@
                                   <w:sz w:val="24"/>
                                   <w:szCs w:val="24"/>
                                 </w:rPr>
-                                <m:t>2 + π</m:t>
+                                <m:t xml:space="preserve"> -Omega </m:t>
                               </m:r>
                             </m:e>
                           </m:d>
-                          <m:r>
-                            <w:rPr>
-                              <w:rFonts w:ascii="Cambria Math" w:hAnsi="Cambria Math" w:cs="Times New Roman"/>
-                              <w:sz w:val="24"/>
-                              <w:szCs w:val="24"/>
-                            </w:rPr>
-                            <m:t xml:space="preserve"> - π</m:t>
-                          </m:r>
                         </m:e>
                       </m:d>
                     </m:sup>
@@ -2046,6 +1414,299 @@
           <w:sz w:val="24"/>
           <w:szCs w:val="24"/>
           <w:lang w:val="id-ID"/>
+        </w:rPr>
+      </w:pPr>
+    </w:p>
+    <w:p>
+      <w:pPr>
+        <w:spacing w:line="360" w:lineRule="auto"/>
+        <w:jc w:val="center"/>
+        <w:rPr>
+          <w:rFonts w:ascii="Times New Roman" w:eastAsiaTheme="minorEastAsia" w:hAnsi="Times New Roman" w:cs="Times New Roman"/>
+          <w:sz w:val="24"/>
+          <w:szCs w:val="24"/>
+        </w:rPr>
+      </w:pPr>
+      <m:oMathPara>
+        <m:oMath>
+          <m:r>
+            <w:rPr>
+              <w:rFonts w:ascii="Cambria Math" w:hAnsi="Cambria Math" w:cs="Times New Roman"/>
+              <w:sz w:val="24"/>
+              <w:szCs w:val="24"/>
+            </w:rPr>
+            <m:t>f</m:t>
+          </m:r>
+          <m:d>
+            <m:dPr>
+              <m:ctrlPr>
+                <w:rPr>
+                  <w:rFonts w:ascii="Cambria Math" w:hAnsi="Cambria Math" w:cs="Times New Roman"/>
+                  <w:i/>
+                  <w:sz w:val="24"/>
+                  <w:szCs w:val="24"/>
+                </w:rPr>
+              </m:ctrlPr>
+            </m:dPr>
+            <m:e>
+              <m:r>
+                <w:rPr>
+                  <w:rFonts w:ascii="Cambria Math" w:hAnsi="Cambria Math" w:cs="Times New Roman"/>
+                  <w:sz w:val="24"/>
+                  <w:szCs w:val="24"/>
+                </w:rPr>
+                <m:t xml:space="preserve"> -Omega </m:t>
+              </m:r>
+            </m:e>
+          </m:d>
+          <m:r>
+            <w:rPr>
+              <w:rFonts w:ascii="Cambria Math" w:hAnsi="Cambria Math" w:cs="Times New Roman"/>
+              <w:sz w:val="24"/>
+              <w:szCs w:val="24"/>
+            </w:rPr>
+            <m:t xml:space="preserve"> = </m:t>
+          </m:r>
+          <m:d>
+            <m:dPr>
+              <m:begChr m:val="{"/>
+              <m:endChr m:val="}"/>
+              <m:ctrlPr>
+                <w:rPr>
+                  <w:rFonts w:ascii="Cambria Math" w:hAnsi="Cambria Math" w:cs="Times New Roman"/>
+                  <w:i/>
+                  <w:sz w:val="24"/>
+                  <w:szCs w:val="24"/>
+                </w:rPr>
+              </m:ctrlPr>
+            </m:dPr>
+            <m:e>
+              <m:d>
+                <m:dPr>
+                  <m:ctrlPr>
+                    <w:rPr>
+                      <w:rFonts w:ascii="Cambria Math" w:hAnsi="Cambria Math" w:cs="Times New Roman"/>
+                      <w:i/>
+                      <w:sz w:val="24"/>
+                      <w:szCs w:val="24"/>
+                    </w:rPr>
+                  </m:ctrlPr>
+                </m:dPr>
+                <m:e>
+                  <m:d>
+                    <m:dPr>
+                      <m:ctrlPr>
+                        <w:rPr>
+                          <w:rFonts w:ascii="Cambria Math" w:hAnsi="Cambria Math" w:cs="Times New Roman"/>
+                          <w:i/>
+                          <w:sz w:val="24"/>
+                          <w:szCs w:val="24"/>
+                        </w:rPr>
+                      </m:ctrlPr>
+                    </m:dPr>
+                    <m:e>
+                      <m:d>
+                        <m:dPr>
+                          <m:ctrlPr>
+                            <w:rPr>
+                              <w:rFonts w:ascii="Cambria Math" w:hAnsi="Cambria Math" w:cs="Times New Roman"/>
+                              <w:i/>
+                              <w:sz w:val="24"/>
+                              <w:szCs w:val="24"/>
+                            </w:rPr>
+                          </m:ctrlPr>
+                        </m:dPr>
+                        <m:e>
+                          <m:r>
+                            <w:rPr>
+                              <w:rFonts w:ascii="Cambria Math" w:hAnsi="Cambria Math" w:cs="Times New Roman"/>
+                              <w:sz w:val="24"/>
+                              <w:szCs w:val="24"/>
+                            </w:rPr>
+                            <m:t xml:space="preserve"> -Omega </m:t>
+                          </m:r>
+                        </m:e>
+                      </m:d>
+                    </m:e>
+                  </m:d>
+                  <m:r>
+                    <w:rPr>
+                      <w:rFonts w:ascii="Cambria Math" w:hAnsi="Cambria Math" w:cs="Times New Roman"/>
+                      <w:sz w:val="24"/>
+                      <w:szCs w:val="24"/>
+                    </w:rPr>
+                    <m:t xml:space="preserve"> + π</m:t>
+                  </m:r>
+                </m:e>
+              </m:d>
+              <m:r>
+                <w:rPr>
+                  <w:rFonts w:ascii="Cambria Math" w:hAnsi="Cambria Math" w:cs="Times New Roman"/>
+                  <w:sz w:val="24"/>
+                  <w:szCs w:val="24"/>
+                </w:rPr>
+                <m:t xml:space="preserve"> - π</m:t>
+              </m:r>
+            </m:e>
+          </m:d>
+        </m:oMath>
+      </m:oMathPara>
+    </w:p>
+    <w:p>
+      <w:pPr>
+        <w:spacing w:line="360" w:lineRule="auto"/>
+        <w:jc w:val="center"/>
+        <w:rPr>
+          <w:rFonts w:ascii="Times New Roman" w:eastAsiaTheme="minorEastAsia" w:hAnsi="Times New Roman" w:cs="Times New Roman"/>
+          <w:sz w:val="24"/>
+          <w:szCs w:val="24"/>
+          <w:lang w:val="id-ID"/>
+        </w:rPr>
+      </w:pPr>
+    </w:p>
+    <w:p>
+      <w:pPr>
+        <w:spacing w:line="360" w:lineRule="auto"/>
+        <w:jc w:val="center"/>
+        <w:rPr>
+          <w:rFonts w:ascii="Times New Roman" w:eastAsiaTheme="minorEastAsia" w:hAnsi="Times New Roman" w:cs="Times New Roman"/>
+          <w:sz w:val="24"/>
+          <w:szCs w:val="24"/>
+        </w:rPr>
+      </w:pPr>
+      <m:oMathPara>
+        <m:oMath>
+          <m:r>
+            <w:rPr>
+              <w:rFonts w:ascii="Cambria Math" w:hAnsi="Cambria Math" w:cs="Times New Roman"/>
+              <w:sz w:val="24"/>
+              <w:szCs w:val="24"/>
+            </w:rPr>
+            <m:t>f</m:t>
+          </m:r>
+          <m:d>
+            <m:dPr>
+              <m:ctrlPr>
+                <w:rPr>
+                  <w:rFonts w:ascii="Cambria Math" w:hAnsi="Cambria Math" w:cs="Times New Roman"/>
+                  <w:i/>
+                  <w:sz w:val="24"/>
+                  <w:szCs w:val="24"/>
+                </w:rPr>
+              </m:ctrlPr>
+            </m:dPr>
+            <m:e>
+              <m:r>
+                <w:rPr>
+                  <w:rFonts w:ascii="Cambria Math" w:hAnsi="Cambria Math" w:cs="Times New Roman"/>
+                  <w:sz w:val="24"/>
+                  <w:szCs w:val="24"/>
+                </w:rPr>
+                <m:t xml:space="preserve">Omega </m:t>
+              </m:r>
+            </m:e>
+          </m:d>
+          <m:r>
+            <w:rPr>
+              <w:rFonts w:ascii="Cambria Math" w:hAnsi="Cambria Math" w:cs="Times New Roman"/>
+              <w:sz w:val="24"/>
+              <w:szCs w:val="24"/>
+            </w:rPr>
+            <m:t xml:space="preserve"> = </m:t>
+          </m:r>
+          <m:d>
+            <m:dPr>
+              <m:begChr m:val="{"/>
+              <m:endChr m:val="}"/>
+              <m:ctrlPr>
+                <w:rPr>
+                  <w:rFonts w:ascii="Cambria Math" w:hAnsi="Cambria Math" w:cs="Times New Roman"/>
+                  <w:i/>
+                  <w:sz w:val="24"/>
+                  <w:szCs w:val="24"/>
+                </w:rPr>
+              </m:ctrlPr>
+            </m:dPr>
+            <m:e>
+              <m:d>
+                <m:dPr>
+                  <m:ctrlPr>
+                    <w:rPr>
+                      <w:rFonts w:ascii="Cambria Math" w:hAnsi="Cambria Math" w:cs="Times New Roman"/>
+                      <w:i/>
+                      <w:sz w:val="24"/>
+                      <w:szCs w:val="24"/>
+                    </w:rPr>
+                  </m:ctrlPr>
+                </m:dPr>
+                <m:e>
+                  <m:d>
+                    <m:dPr>
+                      <m:ctrlPr>
+                        <w:rPr>
+                          <w:rFonts w:ascii="Cambria Math" w:hAnsi="Cambria Math" w:cs="Times New Roman"/>
+                          <w:i/>
+                          <w:sz w:val="24"/>
+                          <w:szCs w:val="24"/>
+                        </w:rPr>
+                      </m:ctrlPr>
+                    </m:dPr>
+                    <m:e>
+                      <m:d>
+                        <m:dPr>
+                          <m:ctrlPr>
+                            <w:rPr>
+                              <w:rFonts w:ascii="Cambria Math" w:hAnsi="Cambria Math" w:cs="Times New Roman"/>
+                              <w:i/>
+                              <w:sz w:val="24"/>
+                              <w:szCs w:val="24"/>
+                            </w:rPr>
+                          </m:ctrlPr>
+                        </m:dPr>
+                        <m:e>
+                          <m:r>
+                            <w:rPr>
+                              <w:rFonts w:ascii="Cambria Math" w:hAnsi="Cambria Math" w:cs="Times New Roman"/>
+                              <w:sz w:val="24"/>
+                              <w:szCs w:val="24"/>
+                            </w:rPr>
+                            <m:t xml:space="preserve"> Omega </m:t>
+                          </m:r>
+                        </m:e>
+                      </m:d>
+                    </m:e>
+                  </m:d>
+                  <m:r>
+                    <w:rPr>
+                      <w:rFonts w:ascii="Cambria Math" w:hAnsi="Cambria Math" w:cs="Times New Roman"/>
+                      <w:sz w:val="24"/>
+                      <w:szCs w:val="24"/>
+                    </w:rPr>
+                    <m:t xml:space="preserve"> + π</m:t>
+                  </m:r>
+                </m:e>
+              </m:d>
+              <m:r>
+                <w:rPr>
+                  <w:rFonts w:ascii="Cambria Math" w:hAnsi="Cambria Math" w:cs="Times New Roman"/>
+                  <w:sz w:val="24"/>
+                  <w:szCs w:val="24"/>
+                </w:rPr>
+                <m:t xml:space="preserve"> - π</m:t>
+              </m:r>
+            </m:e>
+          </m:d>
+        </m:oMath>
+      </m:oMathPara>
+    </w:p>
+    <w:p>
+      <w:pPr>
+        <w:spacing w:line="360" w:lineRule="auto"/>
+        <w:jc w:val="center"/>
+        <w:rPr>
+          <w:rFonts w:ascii="Times New Roman" w:eastAsiaTheme="minorEastAsia" w:hAnsi="Times New Roman" w:cs="Times New Roman"/>
+          <w:sz w:val="24"/>
+          <w:szCs w:val="24"/>
         </w:rPr>
       </w:pPr>
     </w:p>
@@ -2075,8 +1736,89 @@
             </m:radPr>
             <m:deg/>
             <m:e>
-              <m:d>
-                <m:dPr>
+              <m:r>
+                <w:rPr>
+                  <w:rFonts w:ascii="Cambria Math" w:hAnsi="Cambria Math" w:cs="Times New Roman"/>
+                  <w:sz w:val="24"/>
+                  <w:szCs w:val="24"/>
+                </w:rPr>
+                <m:t>( -1)</m:t>
+              </m:r>
+            </m:e>
+          </m:rad>
+          <m:r>
+            <w:rPr>
+              <w:rFonts w:ascii="Cambria Math" w:hAnsi="Cambria Math" w:cs="Times New Roman"/>
+              <w:sz w:val="24"/>
+              <w:szCs w:val="24"/>
+            </w:rPr>
+            <m:t xml:space="preserve"> = </m:t>
+          </m:r>
+          <m:r>
+            <w:rPr>
+              <w:rFonts w:ascii="Cambria Math" w:hAnsi="Cambria Math" w:cs="Times New Roman"/>
+              <w:sz w:val="24"/>
+              <w:szCs w:val="24"/>
+            </w:rPr>
+            <m:t>e</m:t>
+          </m:r>
+        </m:oMath>
+      </m:oMathPara>
+    </w:p>
+    <w:p>
+      <w:pPr>
+        <w:spacing w:line="360" w:lineRule="auto"/>
+        <w:jc w:val="center"/>
+        <w:rPr>
+          <w:rFonts w:ascii="Times New Roman" w:eastAsiaTheme="minorEastAsia" w:hAnsi="Times New Roman" w:cs="Times New Roman"/>
+          <w:sz w:val="24"/>
+          <w:szCs w:val="24"/>
+          <w:lang w:val="id-ID"/>
+        </w:rPr>
+      </w:pPr>
+    </w:p>
+    <w:p>
+      <w:pPr>
+        <w:spacing w:line="360" w:lineRule="auto"/>
+        <w:jc w:val="center"/>
+        <w:rPr>
+          <w:rFonts w:ascii="Times New Roman" w:eastAsiaTheme="minorEastAsia" w:hAnsi="Times New Roman" w:cs="Times New Roman"/>
+          <w:sz w:val="24"/>
+          <w:szCs w:val="24"/>
+        </w:rPr>
+      </w:pPr>
+      <m:oMathPara>
+        <m:oMath>
+          <m:r>
+            <w:rPr>
+              <w:rFonts w:ascii="Cambria Math" w:hAnsi="Cambria Math" w:cs="Times New Roman"/>
+              <w:sz w:val="24"/>
+              <w:szCs w:val="24"/>
+            </w:rPr>
+            <m:t>e</m:t>
+          </m:r>
+          <m:r>
+            <w:rPr>
+              <w:rFonts w:ascii="Cambria Math" w:hAnsi="Cambria Math" w:cs="Times New Roman"/>
+              <w:sz w:val="24"/>
+              <w:szCs w:val="24"/>
+            </w:rPr>
+            <m:t xml:space="preserve"> = </m:t>
+          </m:r>
+          <m:d>
+            <m:dPr>
+              <m:ctrlPr>
+                <w:rPr>
+                  <w:rFonts w:ascii="Cambria Math" w:hAnsi="Cambria Math" w:cs="Times New Roman"/>
+                  <w:i/>
+                  <w:sz w:val="24"/>
+                  <w:szCs w:val="24"/>
+                </w:rPr>
+              </m:ctrlPr>
+            </m:dPr>
+            <m:e>
+              <m:sPre>
+                <m:sPrePr>
                   <m:ctrlPr>
                     <w:rPr>
                       <w:rFonts w:ascii="Cambria Math" w:hAnsi="Cambria Math" w:cs="Times New Roman"/>
@@ -2085,44 +1827,187 @@
                       <w:szCs w:val="24"/>
                     </w:rPr>
                   </m:ctrlPr>
-                </m:dPr>
+                </m:sPrePr>
+                <m:sub/>
+                <m:sup>
+                  <m:d>
+                    <m:dPr>
+                      <m:ctrlPr>
+                        <w:rPr>
+                          <w:rFonts w:ascii="Cambria Math" w:hAnsi="Cambria Math" w:cs="Times New Roman"/>
+                          <w:i/>
+                          <w:sz w:val="24"/>
+                          <w:szCs w:val="24"/>
+                        </w:rPr>
+                      </m:ctrlPr>
+                    </m:dPr>
+                    <m:e>
+                      <m:r>
+                        <w:rPr>
+                          <w:rFonts w:ascii="Cambria Math" w:hAnsi="Cambria Math" w:cs="Times New Roman"/>
+                          <w:sz w:val="24"/>
+                          <w:szCs w:val="24"/>
+                        </w:rPr>
+                        <m:t xml:space="preserve">-1 </m:t>
+                      </m:r>
+                    </m:e>
+                  </m:d>
+                </m:sup>
                 <m:e>
-                  <m:r>
-                    <w:rPr>
-                      <w:rFonts w:ascii="Cambria Math" w:hAnsi="Cambria Math" w:cs="Times New Roman"/>
-                      <w:sz w:val="24"/>
-                      <w:szCs w:val="24"/>
-                    </w:rPr>
-                    <m:t xml:space="preserve">-1 </m:t>
-                  </m:r>
+                  <m:sSup>
+                    <m:sSupPr>
+                      <m:ctrlPr>
+                        <w:rPr>
+                          <w:rFonts w:ascii="Cambria Math" w:hAnsi="Cambria Math" w:cs="Times New Roman"/>
+                          <w:i/>
+                          <w:sz w:val="24"/>
+                          <w:szCs w:val="24"/>
+                        </w:rPr>
+                      </m:ctrlPr>
+                    </m:sSupPr>
+                    <m:e>
+                      <m:d>
+                        <m:dPr>
+                          <m:ctrlPr>
+                            <w:rPr>
+                              <w:rFonts w:ascii="Cambria Math" w:hAnsi="Cambria Math" w:cs="Times New Roman"/>
+                              <w:i/>
+                              <w:sz w:val="24"/>
+                              <w:szCs w:val="24"/>
+                            </w:rPr>
+                          </m:ctrlPr>
+                        </m:dPr>
+                        <m:e>
+                          <m:f>
+                            <m:fPr>
+                              <m:ctrlPr>
+                                <w:rPr>
+                                  <w:rFonts w:ascii="Cambria Math" w:hAnsi="Cambria Math" w:cs="Times New Roman"/>
+                                  <w:i/>
+                                  <w:sz w:val="24"/>
+                                  <w:szCs w:val="24"/>
+                                </w:rPr>
+                              </m:ctrlPr>
+                            </m:fPr>
+                            <m:num>
+                              <m:r>
+                                <w:rPr>
+                                  <w:rFonts w:ascii="Cambria Math" w:hAnsi="Cambria Math" w:cs="Times New Roman"/>
+                                  <w:sz w:val="24"/>
+                                  <w:szCs w:val="24"/>
+                                </w:rPr>
+                                <m:t>f</m:t>
+                              </m:r>
+                              <m:d>
+                                <m:dPr>
+                                  <m:ctrlPr>
+                                    <w:rPr>
+                                      <w:rFonts w:ascii="Cambria Math" w:hAnsi="Cambria Math" w:cs="Times New Roman"/>
+                                      <w:i/>
+                                      <w:sz w:val="24"/>
+                                      <w:szCs w:val="24"/>
+                                    </w:rPr>
+                                  </m:ctrlPr>
+                                </m:dPr>
+                                <m:e>
+                                  <m:r>
+                                    <w:rPr>
+                                      <w:rFonts w:ascii="Cambria Math" w:hAnsi="Cambria Math" w:cs="Times New Roman"/>
+                                      <w:sz w:val="24"/>
+                                      <w:szCs w:val="24"/>
+                                    </w:rPr>
+                                    <m:t xml:space="preserve">Omega </m:t>
+                                  </m:r>
+                                </m:e>
+                              </m:d>
+                            </m:num>
+                            <m:den>
+                              <m:r>
+                                <w:rPr>
+                                  <w:rFonts w:ascii="Cambria Math" w:hAnsi="Cambria Math" w:cs="Times New Roman"/>
+                                  <w:sz w:val="24"/>
+                                  <w:szCs w:val="24"/>
+                                </w:rPr>
+                                <m:t>f</m:t>
+                              </m:r>
+                              <m:d>
+                                <m:dPr>
+                                  <m:ctrlPr>
+                                    <w:rPr>
+                                      <w:rFonts w:ascii="Cambria Math" w:hAnsi="Cambria Math" w:cs="Times New Roman"/>
+                                      <w:i/>
+                                      <w:sz w:val="24"/>
+                                      <w:szCs w:val="24"/>
+                                    </w:rPr>
+                                  </m:ctrlPr>
+                                </m:dPr>
+                                <m:e>
+                                  <m:r>
+                                    <w:rPr>
+                                      <w:rFonts w:ascii="Cambria Math" w:hAnsi="Cambria Math" w:cs="Times New Roman"/>
+                                      <w:sz w:val="24"/>
+                                      <w:szCs w:val="24"/>
+                                    </w:rPr>
+                                    <m:t xml:space="preserve"> -Omega </m:t>
+                                  </m:r>
+                                </m:e>
+                              </m:d>
+                            </m:den>
+                          </m:f>
+                        </m:e>
+                      </m:d>
+                    </m:e>
+                    <m:sup>
+                      <m:d>
+                        <m:dPr>
+                          <m:ctrlPr>
+                            <w:rPr>
+                              <w:rFonts w:ascii="Cambria Math" w:hAnsi="Cambria Math" w:cs="Times New Roman"/>
+                              <w:i/>
+                              <w:sz w:val="24"/>
+                              <w:szCs w:val="24"/>
+                            </w:rPr>
+                          </m:ctrlPr>
+                        </m:dPr>
+                        <m:e>
+                          <m:r>
+                            <w:rPr>
+                              <w:rFonts w:ascii="Cambria Math" w:hAnsi="Cambria Math" w:cs="Times New Roman"/>
+                              <w:sz w:val="24"/>
+                              <w:szCs w:val="24"/>
+                            </w:rPr>
+                            <m:t>f</m:t>
+                          </m:r>
+                          <m:d>
+                            <m:dPr>
+                              <m:ctrlPr>
+                                <w:rPr>
+                                  <w:rFonts w:ascii="Cambria Math" w:hAnsi="Cambria Math" w:cs="Times New Roman"/>
+                                  <w:i/>
+                                  <w:sz w:val="24"/>
+                                  <w:szCs w:val="24"/>
+                                </w:rPr>
+                              </m:ctrlPr>
+                            </m:dPr>
+                            <m:e>
+                              <m:r>
+                                <w:rPr>
+                                  <w:rFonts w:ascii="Cambria Math" w:hAnsi="Cambria Math" w:cs="Times New Roman"/>
+                                  <w:sz w:val="24"/>
+                                  <w:szCs w:val="24"/>
+                                </w:rPr>
+                                <m:t xml:space="preserve"> -Omega </m:t>
+                              </m:r>
+                            </m:e>
+                          </m:d>
+                        </m:e>
+                      </m:d>
+                    </m:sup>
+                  </m:sSup>
                 </m:e>
-              </m:d>
+              </m:sPre>
             </m:e>
-          </m:rad>
-          <m:r>
-            <w:rPr>
-              <w:rFonts w:ascii="Cambria Math" w:hAnsi="Cambria Math" w:cs="Times New Roman"/>
-              <w:sz w:val="24"/>
-              <w:szCs w:val="24"/>
-            </w:rPr>
-            <m:t xml:space="preserve"> =</m:t>
-          </m:r>
-          <m:r>
-            <w:rPr>
-              <w:rFonts w:ascii="Cambria Math" w:hAnsi="Cambria Math" w:cs="Times New Roman"/>
-              <w:sz w:val="24"/>
-              <w:szCs w:val="24"/>
-            </w:rPr>
-            <m:t xml:space="preserve"> </m:t>
-          </m:r>
-          <m:r>
-            <w:rPr>
-              <w:rFonts w:ascii="Cambria Math" w:hAnsi="Cambria Math" w:cs="Times New Roman"/>
-              <w:sz w:val="24"/>
-              <w:szCs w:val="24"/>
-            </w:rPr>
-            <m:t>1,4638501094227997690315769543602</m:t>
-          </m:r>
+          </m:d>
         </m:oMath>
       </m:oMathPara>
     </w:p>
@@ -2134,7 +2019,6 @@
           <w:rFonts w:ascii="Times New Roman" w:eastAsiaTheme="minorEastAsia" w:hAnsi="Times New Roman" w:cs="Times New Roman"/>
           <w:sz w:val="24"/>
           <w:szCs w:val="24"/>
-          <w:lang w:val="id-ID"/>
         </w:rPr>
       </w:pPr>
     </w:p>
@@ -2196,14 +2080,209 @@
             </w:rPr>
             <m:t xml:space="preserve"> = </m:t>
           </m:r>
-          <m:r>
-            <w:rPr>
-              <w:rFonts w:ascii="Cambria Math" w:hAnsi="Cambria Math" w:cs="Times New Roman"/>
-              <w:sz w:val="24"/>
-              <w:szCs w:val="24"/>
-            </w:rPr>
-            <m:t>e</m:t>
-          </m:r>
+          <m:d>
+            <m:dPr>
+              <m:ctrlPr>
+                <w:rPr>
+                  <w:rFonts w:ascii="Cambria Math" w:hAnsi="Cambria Math" w:cs="Times New Roman"/>
+                  <w:i/>
+                  <w:sz w:val="24"/>
+                  <w:szCs w:val="24"/>
+                </w:rPr>
+              </m:ctrlPr>
+            </m:dPr>
+            <m:e>
+              <m:sPre>
+                <m:sPrePr>
+                  <m:ctrlPr>
+                    <w:rPr>
+                      <w:rFonts w:ascii="Cambria Math" w:hAnsi="Cambria Math" w:cs="Times New Roman"/>
+                      <w:i/>
+                      <w:sz w:val="24"/>
+                      <w:szCs w:val="24"/>
+                    </w:rPr>
+                  </m:ctrlPr>
+                </m:sPrePr>
+                <m:sub/>
+                <m:sup>
+                  <m:d>
+                    <m:dPr>
+                      <m:ctrlPr>
+                        <w:rPr>
+                          <w:rFonts w:ascii="Cambria Math" w:hAnsi="Cambria Math" w:cs="Times New Roman"/>
+                          <w:i/>
+                          <w:sz w:val="24"/>
+                          <w:szCs w:val="24"/>
+                        </w:rPr>
+                      </m:ctrlPr>
+                    </m:dPr>
+                    <m:e>
+                      <m:r>
+                        <w:rPr>
+                          <w:rFonts w:ascii="Cambria Math" w:hAnsi="Cambria Math" w:cs="Times New Roman"/>
+                          <w:sz w:val="24"/>
+                          <w:szCs w:val="24"/>
+                        </w:rPr>
+                        <m:t xml:space="preserve">-1 </m:t>
+                      </m:r>
+                    </m:e>
+                  </m:d>
+                </m:sup>
+                <m:e>
+                  <m:sSup>
+                    <m:sSupPr>
+                      <m:ctrlPr>
+                        <w:rPr>
+                          <w:rFonts w:ascii="Cambria Math" w:hAnsi="Cambria Math" w:cs="Times New Roman"/>
+                          <w:i/>
+                          <w:sz w:val="24"/>
+                          <w:szCs w:val="24"/>
+                        </w:rPr>
+                      </m:ctrlPr>
+                    </m:sSupPr>
+                    <m:e>
+                      <m:d>
+                        <m:dPr>
+                          <m:ctrlPr>
+                            <w:rPr>
+                              <w:rFonts w:ascii="Cambria Math" w:hAnsi="Cambria Math" w:cs="Times New Roman"/>
+                              <w:i/>
+                              <w:sz w:val="24"/>
+                              <w:szCs w:val="24"/>
+                            </w:rPr>
+                          </m:ctrlPr>
+                        </m:dPr>
+                        <m:e>
+                          <m:f>
+                            <m:fPr>
+                              <m:ctrlPr>
+                                <w:rPr>
+                                  <w:rFonts w:ascii="Cambria Math" w:hAnsi="Cambria Math" w:cs="Times New Roman"/>
+                                  <w:i/>
+                                  <w:sz w:val="24"/>
+                                  <w:szCs w:val="24"/>
+                                </w:rPr>
+                              </m:ctrlPr>
+                            </m:fPr>
+                            <m:num>
+                              <m:r>
+                                <w:rPr>
+                                  <w:rFonts w:ascii="Cambria Math" w:hAnsi="Cambria Math" w:cs="Times New Roman"/>
+                                  <w:sz w:val="24"/>
+                                  <w:szCs w:val="24"/>
+                                </w:rPr>
+                                <m:t>f</m:t>
+                              </m:r>
+                              <m:d>
+                                <m:dPr>
+                                  <m:ctrlPr>
+                                    <w:rPr>
+                                      <w:rFonts w:ascii="Cambria Math" w:hAnsi="Cambria Math" w:cs="Times New Roman"/>
+                                      <w:i/>
+                                      <w:sz w:val="24"/>
+                                      <w:szCs w:val="24"/>
+                                    </w:rPr>
+                                  </m:ctrlPr>
+                                </m:dPr>
+                                <m:e>
+                                  <m:r>
+                                    <w:rPr>
+                                      <w:rFonts w:ascii="Cambria Math" w:hAnsi="Cambria Math" w:cs="Times New Roman"/>
+                                      <w:sz w:val="24"/>
+                                      <w:szCs w:val="24"/>
+                                    </w:rPr>
+                                    <m:t xml:space="preserve">Omega </m:t>
+                                  </m:r>
+                                </m:e>
+                              </m:d>
+                            </m:num>
+                            <m:den>
+                              <m:r>
+                                <w:rPr>
+                                  <w:rFonts w:ascii="Cambria Math" w:hAnsi="Cambria Math" w:cs="Times New Roman"/>
+                                  <w:sz w:val="24"/>
+                                  <w:szCs w:val="24"/>
+                                </w:rPr>
+                                <m:t>f</m:t>
+                              </m:r>
+                              <m:d>
+                                <m:dPr>
+                                  <m:ctrlPr>
+                                    <w:rPr>
+                                      <w:rFonts w:ascii="Cambria Math" w:hAnsi="Cambria Math" w:cs="Times New Roman"/>
+                                      <w:i/>
+                                      <w:sz w:val="24"/>
+                                      <w:szCs w:val="24"/>
+                                    </w:rPr>
+                                  </m:ctrlPr>
+                                </m:dPr>
+                                <m:e>
+                                  <m:r>
+                                    <w:rPr>
+                                      <w:rFonts w:ascii="Cambria Math" w:hAnsi="Cambria Math" w:cs="Times New Roman"/>
+                                      <w:sz w:val="24"/>
+                                      <w:szCs w:val="24"/>
+                                    </w:rPr>
+                                    <m:t xml:space="preserve"> -Omega </m:t>
+                                  </m:r>
+                                </m:e>
+                              </m:d>
+                            </m:den>
+                          </m:f>
+                        </m:e>
+                      </m:d>
+                    </m:e>
+                    <m:sup>
+                      <m:d>
+                        <m:dPr>
+                          <m:ctrlPr>
+                            <w:rPr>
+                              <w:rFonts w:ascii="Cambria Math" w:hAnsi="Cambria Math" w:cs="Times New Roman"/>
+                              <w:i/>
+                              <w:sz w:val="24"/>
+                              <w:szCs w:val="24"/>
+                            </w:rPr>
+                          </m:ctrlPr>
+                        </m:dPr>
+                        <m:e>
+                          <m:r>
+                            <w:rPr>
+                              <w:rFonts w:ascii="Cambria Math" w:hAnsi="Cambria Math" w:cs="Times New Roman"/>
+                              <w:sz w:val="24"/>
+                              <w:szCs w:val="24"/>
+                            </w:rPr>
+                            <m:t>f</m:t>
+                          </m:r>
+                          <m:d>
+                            <m:dPr>
+                              <m:ctrlPr>
+                                <w:rPr>
+                                  <w:rFonts w:ascii="Cambria Math" w:hAnsi="Cambria Math" w:cs="Times New Roman"/>
+                                  <w:i/>
+                                  <w:sz w:val="24"/>
+                                  <w:szCs w:val="24"/>
+                                </w:rPr>
+                              </m:ctrlPr>
+                            </m:dPr>
+                            <m:e>
+                              <m:r>
+                                <w:rPr>
+                                  <w:rFonts w:ascii="Cambria Math" w:hAnsi="Cambria Math" w:cs="Times New Roman"/>
+                                  <w:sz w:val="24"/>
+                                  <w:szCs w:val="24"/>
+                                </w:rPr>
+                                <m:t xml:space="preserve"> -Omega </m:t>
+                              </m:r>
+                            </m:e>
+                          </m:d>
+                        </m:e>
+                      </m:d>
+                    </m:sup>
+                  </m:sSup>
+                </m:e>
+              </m:sPre>
+            </m:e>
+          </m:d>
         </m:oMath>
       </m:oMathPara>
     </w:p>
@@ -2215,7 +2294,6 @@
           <w:rFonts w:ascii="Times New Roman" w:eastAsiaTheme="minorEastAsia" w:hAnsi="Times New Roman" w:cs="Times New Roman"/>
           <w:sz w:val="24"/>
           <w:szCs w:val="24"/>
-          <w:lang w:val="id-ID"/>
         </w:rPr>
       </w:pPr>
     </w:p>
@@ -2229,34 +2307,24 @@
           <w:szCs w:val="24"/>
         </w:rPr>
       </w:pPr>
-      <m:oMathPara>
-        <m:oMath>
-          <m:r>
-            <w:rPr>
-              <w:rFonts w:ascii="Cambria Math" w:hAnsi="Cambria Math" w:cs="Times New Roman"/>
-              <w:sz w:val="24"/>
-              <w:szCs w:val="24"/>
-            </w:rPr>
-            <m:t>e</m:t>
-          </m:r>
-          <m:r>
-            <w:rPr>
-              <w:rFonts w:ascii="Cambria Math" w:hAnsi="Cambria Math" w:cs="Times New Roman"/>
-              <w:sz w:val="24"/>
-              <w:szCs w:val="24"/>
-            </w:rPr>
-            <m:t xml:space="preserve"> = </m:t>
-          </m:r>
-          <m:r>
-            <w:rPr>
-              <w:rFonts w:ascii="Cambria Math" w:hAnsi="Cambria Math" w:cs="Times New Roman"/>
-              <w:sz w:val="24"/>
-              <w:szCs w:val="24"/>
-            </w:rPr>
-            <m:t>1,4638501094227997690315769543602</m:t>
-          </m:r>
-        </m:oMath>
-      </m:oMathPara>
+      <w:proofErr w:type="spellStart"/>
+      <w:r>
+        <w:rPr>
+          <w:rFonts w:ascii="Times New Roman" w:eastAsiaTheme="minorEastAsia" w:hAnsi="Times New Roman" w:cs="Times New Roman"/>
+          <w:sz w:val="24"/>
+          <w:szCs w:val="24"/>
+        </w:rPr>
+        <w:t>Conclution</w:t>
+      </w:r>
+      <w:proofErr w:type="spellEnd"/>
+      <w:r>
+        <w:rPr>
+          <w:rFonts w:ascii="Times New Roman" w:eastAsiaTheme="minorEastAsia" w:hAnsi="Times New Roman" w:cs="Times New Roman"/>
+          <w:sz w:val="24"/>
+          <w:szCs w:val="24"/>
+        </w:rPr>
+        <w:t xml:space="preserve"> :</w:t>
+      </w:r>
     </w:p>
     <w:p>
       <w:pPr>
@@ -2268,6 +2336,208 @@
           <w:szCs w:val="24"/>
         </w:rPr>
       </w:pPr>
+      <w:r>
+        <w:rPr>
+          <w:rFonts w:ascii="Times New Roman" w:eastAsiaTheme="minorEastAsia" w:hAnsi="Times New Roman" w:cs="Times New Roman"/>
+          <w:sz w:val="24"/>
+          <w:szCs w:val="24"/>
+        </w:rPr>
+        <w:t>“</w:t>
+      </w:r>
+      <w:r>
+        <w:rPr>
+          <w:rFonts w:ascii="Times New Roman" w:eastAsiaTheme="minorEastAsia" w:hAnsi="Times New Roman" w:cs="Times New Roman"/>
+          <w:sz w:val="24"/>
+          <w:szCs w:val="24"/>
+        </w:rPr>
+        <w:t xml:space="preserve"> </w:t>
+      </w:r>
+      <w:r>
+        <w:rPr>
+          <w:rFonts w:ascii="Times New Roman" w:eastAsiaTheme="minorEastAsia" w:hAnsi="Times New Roman" w:cs="Times New Roman"/>
+          <w:sz w:val="24"/>
+          <w:szCs w:val="24"/>
+        </w:rPr>
+        <w:t>I</w:t>
+      </w:r>
+      <w:r>
+        <w:rPr>
+          <w:rFonts w:ascii="Times New Roman" w:eastAsiaTheme="minorEastAsia" w:hAnsi="Times New Roman" w:cs="Times New Roman"/>
+          <w:sz w:val="24"/>
+          <w:szCs w:val="24"/>
+        </w:rPr>
+        <w:t>maginary</w:t>
+      </w:r>
+      <w:r>
+        <w:rPr>
+          <w:rFonts w:ascii="Times New Roman" w:eastAsiaTheme="minorEastAsia" w:hAnsi="Times New Roman" w:cs="Times New Roman"/>
+          <w:sz w:val="24"/>
+          <w:szCs w:val="24"/>
+        </w:rPr>
+        <w:t xml:space="preserve">’s Variable values </w:t>
+      </w:r>
+      <w:r>
+        <w:rPr>
+          <w:rFonts w:ascii="Times New Roman" w:eastAsiaTheme="minorEastAsia" w:hAnsi="Times New Roman" w:cs="Times New Roman"/>
+          <w:sz w:val="24"/>
+          <w:szCs w:val="24"/>
+        </w:rPr>
+        <w:t>positive</w:t>
+      </w:r>
+      <w:r>
+        <w:rPr>
+          <w:rFonts w:ascii="Times New Roman" w:eastAsiaTheme="minorEastAsia" w:hAnsi="Times New Roman" w:cs="Times New Roman"/>
+          <w:sz w:val="24"/>
+          <w:szCs w:val="24"/>
+        </w:rPr>
+        <w:t xml:space="preserve"> (Omega </w:t>
+      </w:r>
+      <w:proofErr w:type="spellStart"/>
+      <w:r>
+        <w:rPr>
+          <w:rFonts w:ascii="Times New Roman" w:eastAsiaTheme="minorEastAsia" w:hAnsi="Times New Roman" w:cs="Times New Roman"/>
+          <w:sz w:val="24"/>
+          <w:szCs w:val="24"/>
+        </w:rPr>
+        <w:t>Fuction</w:t>
+      </w:r>
+      <w:proofErr w:type="spellEnd"/>
+      <w:r>
+        <w:rPr>
+          <w:rFonts w:ascii="Times New Roman" w:eastAsiaTheme="minorEastAsia" w:hAnsi="Times New Roman" w:cs="Times New Roman"/>
+          <w:sz w:val="24"/>
+          <w:szCs w:val="24"/>
+        </w:rPr>
+        <w:t>)</w:t>
+      </w:r>
+      <w:r>
+        <w:rPr>
+          <w:rFonts w:ascii="Times New Roman" w:eastAsiaTheme="minorEastAsia" w:hAnsi="Times New Roman" w:cs="Times New Roman"/>
+          <w:sz w:val="24"/>
+          <w:szCs w:val="24"/>
+        </w:rPr>
+        <w:t xml:space="preserve"> divided by </w:t>
+      </w:r>
+      <w:r>
+        <w:rPr>
+          <w:rFonts w:ascii="Times New Roman" w:eastAsiaTheme="minorEastAsia" w:hAnsi="Times New Roman" w:cs="Times New Roman"/>
+          <w:sz w:val="24"/>
+          <w:szCs w:val="24"/>
+        </w:rPr>
+        <w:t>negative</w:t>
+      </w:r>
+      <w:r>
+        <w:rPr>
+          <w:rFonts w:ascii="Times New Roman" w:eastAsiaTheme="minorEastAsia" w:hAnsi="Times New Roman" w:cs="Times New Roman"/>
+          <w:sz w:val="24"/>
+          <w:szCs w:val="24"/>
+        </w:rPr>
+        <w:t xml:space="preserve"> </w:t>
+      </w:r>
+      <w:r>
+        <w:rPr>
+          <w:rFonts w:ascii="Times New Roman" w:eastAsiaTheme="minorEastAsia" w:hAnsi="Times New Roman" w:cs="Times New Roman"/>
+          <w:sz w:val="24"/>
+          <w:szCs w:val="24"/>
+        </w:rPr>
+        <w:t xml:space="preserve">(Omega </w:t>
+      </w:r>
+      <w:proofErr w:type="spellStart"/>
+      <w:r>
+        <w:rPr>
+          <w:rFonts w:ascii="Times New Roman" w:eastAsiaTheme="minorEastAsia" w:hAnsi="Times New Roman" w:cs="Times New Roman"/>
+          <w:sz w:val="24"/>
+          <w:szCs w:val="24"/>
+        </w:rPr>
+        <w:t>Fuction</w:t>
+      </w:r>
+      <w:proofErr w:type="spellEnd"/>
+      <w:r>
+        <w:rPr>
+          <w:rFonts w:ascii="Times New Roman" w:eastAsiaTheme="minorEastAsia" w:hAnsi="Times New Roman" w:cs="Times New Roman"/>
+          <w:sz w:val="24"/>
+          <w:szCs w:val="24"/>
+        </w:rPr>
+        <w:t xml:space="preserve">), exponent negative (Omega </w:t>
+      </w:r>
+      <w:proofErr w:type="spellStart"/>
+      <w:r>
+        <w:rPr>
+          <w:rFonts w:ascii="Times New Roman" w:eastAsiaTheme="minorEastAsia" w:hAnsi="Times New Roman" w:cs="Times New Roman"/>
+          <w:sz w:val="24"/>
+          <w:szCs w:val="24"/>
+        </w:rPr>
+        <w:t>Fuction</w:t>
+      </w:r>
+      <w:proofErr w:type="spellEnd"/>
+      <w:r>
+        <w:rPr>
+          <w:rFonts w:ascii="Times New Roman" w:eastAsiaTheme="minorEastAsia" w:hAnsi="Times New Roman" w:cs="Times New Roman"/>
+          <w:sz w:val="24"/>
+          <w:szCs w:val="24"/>
+        </w:rPr>
+        <w:t xml:space="preserve">), </w:t>
+      </w:r>
+      <w:proofErr w:type="spellStart"/>
+      <w:r>
+        <w:rPr>
+          <w:rFonts w:ascii="Times New Roman" w:eastAsiaTheme="minorEastAsia" w:hAnsi="Times New Roman" w:cs="Times New Roman"/>
+          <w:sz w:val="24"/>
+          <w:szCs w:val="24"/>
+        </w:rPr>
+        <w:t>terrat</w:t>
+      </w:r>
+      <w:r>
+        <w:rPr>
+          <w:rFonts w:ascii="Times New Roman" w:eastAsiaTheme="minorEastAsia" w:hAnsi="Times New Roman" w:cs="Times New Roman"/>
+          <w:sz w:val="24"/>
+          <w:szCs w:val="24"/>
+        </w:rPr>
+        <w:t>ion</w:t>
+      </w:r>
+      <w:proofErr w:type="spellEnd"/>
+      <w:r>
+        <w:rPr>
+          <w:rFonts w:ascii="Times New Roman" w:eastAsiaTheme="minorEastAsia" w:hAnsi="Times New Roman" w:cs="Times New Roman"/>
+          <w:sz w:val="24"/>
+          <w:szCs w:val="24"/>
+        </w:rPr>
+        <w:t xml:space="preserve"> negative (Omega </w:t>
+      </w:r>
+      <w:proofErr w:type="spellStart"/>
+      <w:r>
+        <w:rPr>
+          <w:rFonts w:ascii="Times New Roman" w:eastAsiaTheme="minorEastAsia" w:hAnsi="Times New Roman" w:cs="Times New Roman"/>
+          <w:sz w:val="24"/>
+          <w:szCs w:val="24"/>
+        </w:rPr>
+        <w:t>Fuction</w:t>
+      </w:r>
+      <w:proofErr w:type="spellEnd"/>
+      <w:r>
+        <w:rPr>
+          <w:rFonts w:ascii="Times New Roman" w:eastAsiaTheme="minorEastAsia" w:hAnsi="Times New Roman" w:cs="Times New Roman"/>
+          <w:sz w:val="24"/>
+          <w:szCs w:val="24"/>
+        </w:rPr>
+        <w:t>)</w:t>
+      </w:r>
+      <w:r>
+        <w:rPr>
+          <w:rFonts w:ascii="Times New Roman" w:eastAsiaTheme="minorEastAsia" w:hAnsi="Times New Roman" w:cs="Times New Roman"/>
+          <w:sz w:val="24"/>
+          <w:szCs w:val="24"/>
+        </w:rPr>
+        <w:t xml:space="preserve"> </w:t>
+      </w:r>
+      <w:r>
+        <w:rPr>
+          <w:rFonts w:ascii="Times New Roman" w:eastAsiaTheme="minorEastAsia" w:hAnsi="Times New Roman" w:cs="Times New Roman"/>
+          <w:sz w:val="24"/>
+          <w:szCs w:val="24"/>
+        </w:rPr>
+        <w:t>”</w:t>
+      </w:r>
     </w:p>
     <w:p>
       <w:pPr>
@@ -2279,26 +2549,6 @@
           <w:szCs w:val="24"/>
         </w:rPr>
       </w:pPr>
-      <w:proofErr w:type="spellStart"/>
-      <w:proofErr w:type="gramStart"/>
-      <w:r>
-        <w:rPr>
-          <w:rFonts w:ascii="Times New Roman" w:eastAsiaTheme="minorEastAsia" w:hAnsi="Times New Roman" w:cs="Times New Roman"/>
-          <w:sz w:val="24"/>
-          <w:szCs w:val="24"/>
-        </w:rPr>
-        <w:t>Conclution</w:t>
-      </w:r>
-      <w:proofErr w:type="spellEnd"/>
-      <w:r>
-        <w:rPr>
-          <w:rFonts w:ascii="Times New Roman" w:eastAsiaTheme="minorEastAsia" w:hAnsi="Times New Roman" w:cs="Times New Roman"/>
-          <w:sz w:val="24"/>
-          <w:szCs w:val="24"/>
-        </w:rPr>
-        <w:t xml:space="preserve"> :</w:t>
-      </w:r>
-      <w:proofErr w:type="gramEnd"/>
     </w:p>
     <w:p>
       <w:pPr>
@@ -2316,25 +2566,26 @@
           <w:sz w:val="24"/>
           <w:szCs w:val="24"/>
         </w:rPr>
-        <w:t xml:space="preserve">“Irrational’s Variable values </w:t>
-      </w:r>
-      <m:oMath>
-        <m:r>
-          <w:rPr>
-            <w:rFonts w:ascii="Cambria Math" w:hAnsi="Cambria Math" w:cs="Times New Roman"/>
-            <w:sz w:val="24"/>
-            <w:szCs w:val="24"/>
-          </w:rPr>
-          <m:t>1,4638501094227997690315769543602</m:t>
-        </m:r>
-      </m:oMath>
-      <w:r>
-        <w:rPr>
-          <w:rFonts w:ascii="Times New Roman" w:eastAsiaTheme="minorEastAsia" w:hAnsi="Times New Roman" w:cs="Times New Roman"/>
-          <w:sz w:val="24"/>
-          <w:szCs w:val="24"/>
-        </w:rPr>
-        <w:t>”</w:t>
+        <w:lastRenderedPageBreak/>
+        <w:t xml:space="preserve">~ Samuel </w:t>
+      </w:r>
+      <w:proofErr w:type="spellStart"/>
+      <w:r>
+        <w:rPr>
+          <w:rFonts w:ascii="Times New Roman" w:eastAsiaTheme="minorEastAsia" w:hAnsi="Times New Roman" w:cs="Times New Roman"/>
+          <w:sz w:val="24"/>
+          <w:szCs w:val="24"/>
+        </w:rPr>
+        <w:t>Hasiholan</w:t>
+      </w:r>
+      <w:proofErr w:type="spellEnd"/>
+      <w:r>
+        <w:rPr>
+          <w:rFonts w:ascii="Times New Roman" w:eastAsiaTheme="minorEastAsia" w:hAnsi="Times New Roman" w:cs="Times New Roman"/>
+          <w:sz w:val="24"/>
+          <w:szCs w:val="24"/>
+        </w:rPr>
+        <w:t xml:space="preserve"> Omega Purba, S. Tr. T. ~</w:t>
       </w:r>
     </w:p>
     <w:p>
@@ -2347,6 +2598,50 @@
           <w:szCs w:val="24"/>
         </w:rPr>
       </w:pPr>
+      <w:r>
+        <w:rPr>
+          <w:rFonts w:ascii="Times New Roman" w:eastAsiaTheme="minorEastAsia" w:hAnsi="Times New Roman" w:cs="Times New Roman"/>
+          <w:sz w:val="24"/>
+          <w:szCs w:val="24"/>
+        </w:rPr>
+        <w:t xml:space="preserve">Bachelor of </w:t>
+      </w:r>
+      <w:proofErr w:type="spellStart"/>
+      <w:r>
+        <w:rPr>
+          <w:rFonts w:ascii="Times New Roman" w:eastAsiaTheme="minorEastAsia" w:hAnsi="Times New Roman" w:cs="Times New Roman"/>
+          <w:sz w:val="24"/>
+          <w:szCs w:val="24"/>
+        </w:rPr>
+        <w:t>Robotic’s</w:t>
+      </w:r>
+      <w:proofErr w:type="spellEnd"/>
+      <w:r>
+        <w:rPr>
+          <w:rFonts w:ascii="Times New Roman" w:eastAsiaTheme="minorEastAsia" w:hAnsi="Times New Roman" w:cs="Times New Roman"/>
+          <w:sz w:val="24"/>
+          <w:szCs w:val="24"/>
+        </w:rPr>
+        <w:t xml:space="preserve"> Technology and </w:t>
+      </w:r>
+      <w:proofErr w:type="spellStart"/>
+      <w:r>
+        <w:rPr>
+          <w:rFonts w:ascii="Times New Roman" w:eastAsiaTheme="minorEastAsia" w:hAnsi="Times New Roman" w:cs="Times New Roman"/>
+          <w:sz w:val="24"/>
+          <w:szCs w:val="24"/>
+        </w:rPr>
+        <w:t>Artificial’s</w:t>
+      </w:r>
+      <w:proofErr w:type="spellEnd"/>
+      <w:r>
+        <w:rPr>
+          <w:rFonts w:ascii="Times New Roman" w:eastAsiaTheme="minorEastAsia" w:hAnsi="Times New Roman" w:cs="Times New Roman"/>
+          <w:sz w:val="24"/>
+          <w:szCs w:val="24"/>
+        </w:rPr>
+        <w:t xml:space="preserve"> Intelligent</w:t>
+      </w:r>
     </w:p>
     <w:p>
       <w:pPr>
@@ -2364,7 +2659,7 @@
           <w:sz w:val="24"/>
           <w:szCs w:val="24"/>
         </w:rPr>
-        <w:t xml:space="preserve">~ Samuel </w:t>
+        <w:t xml:space="preserve">[“ </w:t>
       </w:r>
       <w:proofErr w:type="spellStart"/>
       <w:r>
@@ -2373,104 +2668,9 @@
           <w:sz w:val="24"/>
           <w:szCs w:val="24"/>
         </w:rPr>
-        <w:t>Hasiholan</w:t>
+        <w:t>Politeknik</w:t>
       </w:r>
       <w:proofErr w:type="spellEnd"/>
-      <w:r>
-        <w:rPr>
-          <w:rFonts w:ascii="Times New Roman" w:eastAsiaTheme="minorEastAsia" w:hAnsi="Times New Roman" w:cs="Times New Roman"/>
-          <w:sz w:val="24"/>
-          <w:szCs w:val="24"/>
-        </w:rPr>
-        <w:t xml:space="preserve"> Omega Purba, S. Tr. T. ~</w:t>
-      </w:r>
-    </w:p>
-    <w:p>
-      <w:pPr>
-        <w:spacing w:line="360" w:lineRule="auto"/>
-        <w:jc w:val="center"/>
-        <w:rPr>
-          <w:rFonts w:ascii="Times New Roman" w:eastAsiaTheme="minorEastAsia" w:hAnsi="Times New Roman" w:cs="Times New Roman"/>
-          <w:sz w:val="24"/>
-          <w:szCs w:val="24"/>
-        </w:rPr>
-      </w:pPr>
-      <w:r>
-        <w:rPr>
-          <w:rFonts w:ascii="Times New Roman" w:eastAsiaTheme="minorEastAsia" w:hAnsi="Times New Roman" w:cs="Times New Roman"/>
-          <w:sz w:val="24"/>
-          <w:szCs w:val="24"/>
-        </w:rPr>
-        <w:t xml:space="preserve">Bachelor of </w:t>
-      </w:r>
-      <w:proofErr w:type="spellStart"/>
-      <w:r>
-        <w:rPr>
-          <w:rFonts w:ascii="Times New Roman" w:eastAsiaTheme="minorEastAsia" w:hAnsi="Times New Roman" w:cs="Times New Roman"/>
-          <w:sz w:val="24"/>
-          <w:szCs w:val="24"/>
-        </w:rPr>
-        <w:t>Robotic’s</w:t>
-      </w:r>
-      <w:proofErr w:type="spellEnd"/>
-      <w:r>
-        <w:rPr>
-          <w:rFonts w:ascii="Times New Roman" w:eastAsiaTheme="minorEastAsia" w:hAnsi="Times New Roman" w:cs="Times New Roman"/>
-          <w:sz w:val="24"/>
-          <w:szCs w:val="24"/>
-        </w:rPr>
-        <w:t xml:space="preserve"> Technology and </w:t>
-      </w:r>
-      <w:proofErr w:type="spellStart"/>
-      <w:r>
-        <w:rPr>
-          <w:rFonts w:ascii="Times New Roman" w:eastAsiaTheme="minorEastAsia" w:hAnsi="Times New Roman" w:cs="Times New Roman"/>
-          <w:sz w:val="24"/>
-          <w:szCs w:val="24"/>
-        </w:rPr>
-        <w:t>Artificial’s</w:t>
-      </w:r>
-      <w:proofErr w:type="spellEnd"/>
-      <w:r>
-        <w:rPr>
-          <w:rFonts w:ascii="Times New Roman" w:eastAsiaTheme="minorEastAsia" w:hAnsi="Times New Roman" w:cs="Times New Roman"/>
-          <w:sz w:val="24"/>
-          <w:szCs w:val="24"/>
-        </w:rPr>
-        <w:t xml:space="preserve"> Intelligent</w:t>
-      </w:r>
-    </w:p>
-    <w:p>
-      <w:pPr>
-        <w:spacing w:line="360" w:lineRule="auto"/>
-        <w:jc w:val="center"/>
-        <w:rPr>
-          <w:rFonts w:ascii="Times New Roman" w:eastAsiaTheme="minorEastAsia" w:hAnsi="Times New Roman" w:cs="Times New Roman"/>
-          <w:sz w:val="24"/>
-          <w:szCs w:val="24"/>
-        </w:rPr>
-      </w:pPr>
-      <w:proofErr w:type="gramStart"/>
-      <w:r>
-        <w:rPr>
-          <w:rFonts w:ascii="Times New Roman" w:eastAsiaTheme="minorEastAsia" w:hAnsi="Times New Roman" w:cs="Times New Roman"/>
-          <w:sz w:val="24"/>
-          <w:szCs w:val="24"/>
-        </w:rPr>
-        <w:lastRenderedPageBreak/>
-        <w:t xml:space="preserve">[“ </w:t>
-      </w:r>
-      <w:proofErr w:type="spellStart"/>
-      <w:r>
-        <w:rPr>
-          <w:rFonts w:ascii="Times New Roman" w:eastAsiaTheme="minorEastAsia" w:hAnsi="Times New Roman" w:cs="Times New Roman"/>
-          <w:sz w:val="24"/>
-          <w:szCs w:val="24"/>
-        </w:rPr>
-        <w:t>Politeknik</w:t>
-      </w:r>
-      <w:proofErr w:type="spellEnd"/>
-      <w:proofErr w:type="gramEnd"/>
       <w:r>
         <w:rPr>
           <w:rFonts w:ascii="Times New Roman" w:eastAsiaTheme="minorEastAsia" w:hAnsi="Times New Roman" w:cs="Times New Roman"/>
@@ -2656,7 +2856,7 @@
               </v:handles>
               <o:lock v:ext="edit" text="t" shapetype="t"/>
             </v:shapetype>
-            <v:shape id="PowerPlusWaterMarkObject6398361" o:spid="_x0000_s1025" type="#_x0000_t136" style="position:absolute;margin-left:0;margin-top:0;width:544.3pt;height:15.1pt;rotation:315;z-index:-251657216;mso-position-horizontal:center;mso-position-horizontal-relative:margin;mso-position-vertical:center;mso-position-vertical-relative:margin" o:allowincell="f" fillcolor="#156082 [3204]" stroked="f">
+            <v:shape id="PowerPlusWaterMarkObject6398361" o:spid="_x0000_s1025" type="#_x0000_t136" style="position:absolute;margin-left:0;margin-top:0;width:544.3pt;height:15.1pt;rotation:315;z-index:-251658752;mso-position-horizontal:center;mso-position-horizontal-relative:margin;mso-position-vertical:center;mso-position-vertical-relative:margin" o:allowincell="f" fillcolor="#156082 [3204]" stroked="f">
               <v:fill opacity=".5"/>
               <v:textpath style="font-family:&quot;Times New Roman&quot;;font-size:1pt" string="#LAWAPEMERINTAHINDONESIAKORUPPENDINDASRAKYATINDONESIADENGANPENGETAHUAN"/>
               <w10:wrap anchorx="margin" anchory="margin"/>

</xml_diff>

<commit_message>
Samuel’s Imajinary Theorym || (14:00 (W . I . B[Waktu Indonesia bagian Barat]), 05/12/2025), Batam, Kepulauan Riau, Indonesia #SAVESUMATERA #SAVEACEH #SAVESUMUT #SAVESUMBAR #SAVEMEDAN #SAVEPADANG #SAVEINDONESIA
Samuel’s Imajinary Theorym || (14:00 (W . I . B[Waktu Indonesia bagian Barat]), 05/12/2025), Batam, Kepulauan Riau, Indonesia #SAVESUMATERA #SAVEACEH #SAVESUMUT #SAVESUMBAR #SAVEMEDAN #SAVEPADANG #SAVEINDONESIA
</commit_message>
<xml_diff>
--- a/Samuel’s Imajinary Theorym.docx
+++ b/Samuel’s Imajinary Theorym.docx
@@ -1640,6 +1640,22 @@
                   </m:ctrlPr>
                 </m:dPr>
                 <m:e>
+                  <m:r>
+                    <w:rPr>
+                      <w:rFonts w:ascii="Cambria Math" w:hAnsi="Cambria Math" w:cs="Times New Roman"/>
+                      <w:sz w:val="24"/>
+                      <w:szCs w:val="24"/>
+                    </w:rPr>
+                    <m:t>π</m:t>
+                  </m:r>
+                  <m:r>
+                    <w:rPr>
+                      <w:rFonts w:ascii="Cambria Math" w:hAnsi="Cambria Math" w:cs="Times New Roman"/>
+                      <w:sz w:val="24"/>
+                      <w:szCs w:val="24"/>
+                    </w:rPr>
+                    <m:t xml:space="preserve"> - </m:t>
+                  </m:r>
                   <m:d>
                     <m:dPr>
                       <m:ctrlPr>
@@ -1670,30 +1686,30 @@
                               <w:sz w:val="24"/>
                               <w:szCs w:val="24"/>
                             </w:rPr>
-                            <m:t xml:space="preserve"> Omega </m:t>
+                            <m:t xml:space="preserve"> -</m:t>
+                          </m:r>
+                          <m:r>
+                            <w:rPr>
+                              <w:rFonts w:ascii="Cambria Math" w:hAnsi="Cambria Math" w:cs="Times New Roman"/>
+                              <w:sz w:val="24"/>
+                              <w:szCs w:val="24"/>
+                            </w:rPr>
+                            <m:t xml:space="preserve">Omega </m:t>
                           </m:r>
                         </m:e>
                       </m:d>
+                      <m:r>
+                        <w:rPr>
+                          <w:rFonts w:ascii="Cambria Math" w:hAnsi="Cambria Math" w:cs="Times New Roman"/>
+                          <w:sz w:val="24"/>
+                          <w:szCs w:val="24"/>
+                        </w:rPr>
+                        <m:t xml:space="preserve"> - π</m:t>
+                      </m:r>
                     </m:e>
                   </m:d>
-                  <m:r>
-                    <w:rPr>
-                      <w:rFonts w:ascii="Cambria Math" w:hAnsi="Cambria Math" w:cs="Times New Roman"/>
-                      <w:sz w:val="24"/>
-                      <w:szCs w:val="24"/>
-                    </w:rPr>
-                    <m:t xml:space="preserve"> + π</m:t>
-                  </m:r>
                 </m:e>
               </m:d>
-              <m:r>
-                <w:rPr>
-                  <w:rFonts w:ascii="Cambria Math" w:hAnsi="Cambria Math" w:cs="Times New Roman"/>
-                  <w:sz w:val="24"/>
-                  <w:szCs w:val="24"/>
-                </w:rPr>
-                <m:t xml:space="preserve"> - π</m:t>
-              </m:r>
             </m:e>
           </m:d>
         </m:oMath>
@@ -1752,15 +1768,7 @@
               <w:sz w:val="24"/>
               <w:szCs w:val="24"/>
             </w:rPr>
-            <m:t xml:space="preserve"> = </m:t>
-          </m:r>
-          <m:r>
-            <w:rPr>
-              <w:rFonts w:ascii="Cambria Math" w:hAnsi="Cambria Math" w:cs="Times New Roman"/>
-              <w:sz w:val="24"/>
-              <w:szCs w:val="24"/>
-            </w:rPr>
-            <m:t>e</m:t>
+            <m:t xml:space="preserve"> = e</m:t>
           </m:r>
         </m:oMath>
       </m:oMathPara>
@@ -1795,15 +1803,7 @@
               <w:sz w:val="24"/>
               <w:szCs w:val="24"/>
             </w:rPr>
-            <m:t>e</m:t>
-          </m:r>
-          <m:r>
-            <w:rPr>
-              <w:rFonts w:ascii="Cambria Math" w:hAnsi="Cambria Math" w:cs="Times New Roman"/>
-              <w:sz w:val="24"/>
-              <w:szCs w:val="24"/>
-            </w:rPr>
-            <m:t xml:space="preserve"> = </m:t>
+            <m:t xml:space="preserve">e = </m:t>
           </m:r>
           <m:d>
             <m:dPr>
@@ -2294,6 +2294,7 @@
           <w:rFonts w:ascii="Times New Roman" w:eastAsiaTheme="minorEastAsia" w:hAnsi="Times New Roman" w:cs="Times New Roman"/>
           <w:sz w:val="24"/>
           <w:szCs w:val="24"/>
+          <w:lang w:val="id-ID"/>
         </w:rPr>
       </w:pPr>
     </w:p>
@@ -2307,7 +2308,50 @@
           <w:szCs w:val="24"/>
         </w:rPr>
       </w:pPr>
+      <m:oMathPara>
+        <m:oMath>
+          <m:r>
+            <w:rPr>
+              <w:rFonts w:ascii="Cambria Math" w:hAnsi="Cambria Math" w:cs="Times New Roman"/>
+              <w:sz w:val="24"/>
+              <w:szCs w:val="24"/>
+            </w:rPr>
+            <m:t xml:space="preserve">e = </m:t>
+          </m:r>
+          <m:r>
+            <w:rPr>
+              <w:rFonts w:ascii="Cambria Math" w:hAnsi="Cambria Math" w:cs="Times New Roman"/>
+              <w:sz w:val="24"/>
+              <w:szCs w:val="24"/>
+            </w:rPr>
+            <m:t>0,34740416688982559338631922050232</m:t>
+          </m:r>
+        </m:oMath>
+      </m:oMathPara>
+    </w:p>
+    <w:p>
+      <w:pPr>
+        <w:spacing w:line="360" w:lineRule="auto"/>
+        <w:jc w:val="center"/>
+        <w:rPr>
+          <w:rFonts w:ascii="Times New Roman" w:eastAsiaTheme="minorEastAsia" w:hAnsi="Times New Roman" w:cs="Times New Roman"/>
+          <w:sz w:val="24"/>
+          <w:szCs w:val="24"/>
+        </w:rPr>
+      </w:pPr>
+    </w:p>
+    <w:p>
+      <w:pPr>
+        <w:spacing w:line="360" w:lineRule="auto"/>
+        <w:jc w:val="center"/>
+        <w:rPr>
+          <w:rFonts w:ascii="Times New Roman" w:eastAsiaTheme="minorEastAsia" w:hAnsi="Times New Roman" w:cs="Times New Roman"/>
+          <w:sz w:val="24"/>
+          <w:szCs w:val="24"/>
+        </w:rPr>
+      </w:pPr>
       <w:proofErr w:type="spellStart"/>
+      <w:proofErr w:type="gramStart"/>
       <w:r>
         <w:rPr>
           <w:rFonts w:ascii="Times New Roman" w:eastAsiaTheme="minorEastAsia" w:hAnsi="Times New Roman" w:cs="Times New Roman"/>
@@ -2325,6 +2369,7 @@
         </w:rPr>
         <w:t xml:space="preserve"> :</w:t>
       </w:r>
+      <w:proofErr w:type="gramEnd"/>
     </w:p>
     <w:p>
       <w:pPr>
@@ -2336,6 +2381,7 @@
           <w:szCs w:val="24"/>
         </w:rPr>
       </w:pPr>
+      <w:proofErr w:type="gramStart"/>
       <w:r>
         <w:rPr>
           <w:rFonts w:ascii="Times New Roman" w:eastAsiaTheme="minorEastAsia" w:hAnsi="Times New Roman" w:cs="Times New Roman"/>
@@ -2374,58 +2420,27 @@
           <w:sz w:val="24"/>
           <w:szCs w:val="24"/>
         </w:rPr>
-        <w:t xml:space="preserve">’s Variable values </w:t>
+        <w:t>’s</w:t>
       </w:r>
+      <w:proofErr w:type="gramEnd"/>
       <w:r>
         <w:rPr>
           <w:rFonts w:ascii="Times New Roman" w:eastAsiaTheme="minorEastAsia" w:hAnsi="Times New Roman" w:cs="Times New Roman"/>
           <w:sz w:val="24"/>
           <w:szCs w:val="24"/>
         </w:rPr>
-        <w:t>positive</w:t>
+        <w:t xml:space="preserve"> Variable values </w:t>
       </w:r>
-      <w:r>
-        <w:rPr>
-          <w:rFonts w:ascii="Times New Roman" w:eastAsiaTheme="minorEastAsia" w:hAnsi="Times New Roman" w:cs="Times New Roman"/>
-          <w:sz w:val="24"/>
-          <w:szCs w:val="24"/>
-        </w:rPr>
-        <w:t xml:space="preserve"> (Omega </w:t>
-      </w:r>
-      <w:proofErr w:type="spellStart"/>
-      <w:r>
-        <w:rPr>
-          <w:rFonts w:ascii="Times New Roman" w:eastAsiaTheme="minorEastAsia" w:hAnsi="Times New Roman" w:cs="Times New Roman"/>
-          <w:sz w:val="24"/>
-          <w:szCs w:val="24"/>
-        </w:rPr>
-        <w:t>Fuction</w:t>
-      </w:r>
-      <w:proofErr w:type="spellEnd"/>
-      <w:r>
-        <w:rPr>
-          <w:rFonts w:ascii="Times New Roman" w:eastAsiaTheme="minorEastAsia" w:hAnsi="Times New Roman" w:cs="Times New Roman"/>
-          <w:sz w:val="24"/>
-          <w:szCs w:val="24"/>
-        </w:rPr>
-        <w:t>)</w:t>
-      </w:r>
-      <w:r>
-        <w:rPr>
-          <w:rFonts w:ascii="Times New Roman" w:eastAsiaTheme="minorEastAsia" w:hAnsi="Times New Roman" w:cs="Times New Roman"/>
-          <w:sz w:val="24"/>
-          <w:szCs w:val="24"/>
-        </w:rPr>
-        <w:t xml:space="preserve"> divided by </w:t>
-      </w:r>
-      <w:r>
-        <w:rPr>
-          <w:rFonts w:ascii="Times New Roman" w:eastAsiaTheme="minorEastAsia" w:hAnsi="Times New Roman" w:cs="Times New Roman"/>
-          <w:sz w:val="24"/>
-          <w:szCs w:val="24"/>
-        </w:rPr>
-        <w:t>negative</w:t>
-      </w:r>
+      <m:oMath>
+        <m:r>
+          <w:rPr>
+            <w:rFonts w:ascii="Cambria Math" w:hAnsi="Cambria Math" w:cs="Times New Roman"/>
+            <w:sz w:val="24"/>
+            <w:szCs w:val="24"/>
+          </w:rPr>
+          <m:t>0,34740416688982559338631922050232</m:t>
+        </m:r>
+      </m:oMath>
       <w:r>
         <w:rPr>
           <w:rFonts w:ascii="Times New Roman" w:eastAsiaTheme="minorEastAsia" w:hAnsi="Times New Roman" w:cs="Times New Roman"/>
@@ -2440,102 +2455,6 @@
           <w:sz w:val="24"/>
           <w:szCs w:val="24"/>
         </w:rPr>
-        <w:t xml:space="preserve">(Omega </w:t>
-      </w:r>
-      <w:proofErr w:type="spellStart"/>
-      <w:r>
-        <w:rPr>
-          <w:rFonts w:ascii="Times New Roman" w:eastAsiaTheme="minorEastAsia" w:hAnsi="Times New Roman" w:cs="Times New Roman"/>
-          <w:sz w:val="24"/>
-          <w:szCs w:val="24"/>
-        </w:rPr>
-        <w:t>Fuction</w:t>
-      </w:r>
-      <w:proofErr w:type="spellEnd"/>
-      <w:r>
-        <w:rPr>
-          <w:rFonts w:ascii="Times New Roman" w:eastAsiaTheme="minorEastAsia" w:hAnsi="Times New Roman" w:cs="Times New Roman"/>
-          <w:sz w:val="24"/>
-          <w:szCs w:val="24"/>
-        </w:rPr>
-        <w:t xml:space="preserve">), exponent negative (Omega </w:t>
-      </w:r>
-      <w:proofErr w:type="spellStart"/>
-      <w:r>
-        <w:rPr>
-          <w:rFonts w:ascii="Times New Roman" w:eastAsiaTheme="minorEastAsia" w:hAnsi="Times New Roman" w:cs="Times New Roman"/>
-          <w:sz w:val="24"/>
-          <w:szCs w:val="24"/>
-        </w:rPr>
-        <w:t>Fuction</w:t>
-      </w:r>
-      <w:proofErr w:type="spellEnd"/>
-      <w:r>
-        <w:rPr>
-          <w:rFonts w:ascii="Times New Roman" w:eastAsiaTheme="minorEastAsia" w:hAnsi="Times New Roman" w:cs="Times New Roman"/>
-          <w:sz w:val="24"/>
-          <w:szCs w:val="24"/>
-        </w:rPr>
-        <w:t xml:space="preserve">), </w:t>
-      </w:r>
-      <w:proofErr w:type="spellStart"/>
-      <w:r>
-        <w:rPr>
-          <w:rFonts w:ascii="Times New Roman" w:eastAsiaTheme="minorEastAsia" w:hAnsi="Times New Roman" w:cs="Times New Roman"/>
-          <w:sz w:val="24"/>
-          <w:szCs w:val="24"/>
-        </w:rPr>
-        <w:t>terrat</w:t>
-      </w:r>
-      <w:r>
-        <w:rPr>
-          <w:rFonts w:ascii="Times New Roman" w:eastAsiaTheme="minorEastAsia" w:hAnsi="Times New Roman" w:cs="Times New Roman"/>
-          <w:sz w:val="24"/>
-          <w:szCs w:val="24"/>
-        </w:rPr>
-        <w:t>ion</w:t>
-      </w:r>
-      <w:proofErr w:type="spellEnd"/>
-      <w:r>
-        <w:rPr>
-          <w:rFonts w:ascii="Times New Roman" w:eastAsiaTheme="minorEastAsia" w:hAnsi="Times New Roman" w:cs="Times New Roman"/>
-          <w:sz w:val="24"/>
-          <w:szCs w:val="24"/>
-        </w:rPr>
-        <w:t xml:space="preserve"> negative (Omega </w:t>
-      </w:r>
-      <w:proofErr w:type="spellStart"/>
-      <w:r>
-        <w:rPr>
-          <w:rFonts w:ascii="Times New Roman" w:eastAsiaTheme="minorEastAsia" w:hAnsi="Times New Roman" w:cs="Times New Roman"/>
-          <w:sz w:val="24"/>
-          <w:szCs w:val="24"/>
-        </w:rPr>
-        <w:t>Fuction</w:t>
-      </w:r>
-      <w:proofErr w:type="spellEnd"/>
-      <w:r>
-        <w:rPr>
-          <w:rFonts w:ascii="Times New Roman" w:eastAsiaTheme="minorEastAsia" w:hAnsi="Times New Roman" w:cs="Times New Roman"/>
-          <w:sz w:val="24"/>
-          <w:szCs w:val="24"/>
-        </w:rPr>
-        <w:t>)</w:t>
-      </w:r>
-      <w:r>
-        <w:rPr>
-          <w:rFonts w:ascii="Times New Roman" w:eastAsiaTheme="minorEastAsia" w:hAnsi="Times New Roman" w:cs="Times New Roman"/>
-          <w:sz w:val="24"/>
-          <w:szCs w:val="24"/>
-        </w:rPr>
-        <w:t xml:space="preserve"> </w:t>
-      </w:r>
-      <w:r>
-        <w:rPr>
-          <w:rFonts w:ascii="Times New Roman" w:eastAsiaTheme="minorEastAsia" w:hAnsi="Times New Roman" w:cs="Times New Roman"/>
-          <w:sz w:val="24"/>
-          <w:szCs w:val="24"/>
-        </w:rPr>
         <w:t>”</w:t>
       </w:r>
     </w:p>
@@ -2566,7 +2485,6 @@
           <w:sz w:val="24"/>
           <w:szCs w:val="24"/>
         </w:rPr>
-        <w:lastRenderedPageBreak/>
         <w:t xml:space="preserve">~ Samuel </w:t>
       </w:r>
       <w:proofErr w:type="spellStart"/>
@@ -2648,11 +2566,12 @@
         <w:spacing w:line="360" w:lineRule="auto"/>
         <w:jc w:val="center"/>
         <w:rPr>
-          <w:rFonts w:ascii="Times New Roman" w:eastAsiaTheme="minorEastAsia" w:hAnsi="Times New Roman" w:cs="Times New Roman"/>
-          <w:sz w:val="24"/>
-          <w:szCs w:val="24"/>
-        </w:rPr>
-      </w:pPr>
+          <w:rFonts w:ascii="Times New Roman" w:hAnsi="Times New Roman" w:cs="Times New Roman"/>
+          <w:sz w:val="24"/>
+          <w:szCs w:val="24"/>
+        </w:rPr>
+      </w:pPr>
+      <w:proofErr w:type="gramStart"/>
       <w:r>
         <w:rPr>
           <w:rFonts w:ascii="Times New Roman" w:eastAsiaTheme="minorEastAsia" w:hAnsi="Times New Roman" w:cs="Times New Roman"/>
@@ -2671,6 +2590,7 @@
         <w:t>Politeknik</w:t>
       </w:r>
       <w:proofErr w:type="spellEnd"/>
+      <w:proofErr w:type="gramEnd"/>
       <w:r>
         <w:rPr>
           <w:rFonts w:ascii="Times New Roman" w:eastAsiaTheme="minorEastAsia" w:hAnsi="Times New Roman" w:cs="Times New Roman"/>
@@ -2697,17 +2617,6 @@
         </w:rPr>
         <w:t xml:space="preserve"> for International Future ”]</w:t>
       </w:r>
-    </w:p>
-    <w:p>
-      <w:pPr>
-        <w:spacing w:line="360" w:lineRule="auto"/>
-        <w:jc w:val="center"/>
-        <w:rPr>
-          <w:rFonts w:ascii="Times New Roman" w:hAnsi="Times New Roman" w:cs="Times New Roman"/>
-          <w:sz w:val="24"/>
-          <w:szCs w:val="24"/>
-        </w:rPr>
-      </w:pPr>
     </w:p>
     <w:sectPr>
       <w:headerReference w:type="even" r:id="rId6"/>
@@ -2856,9 +2765,9 @@
               </v:handles>
               <o:lock v:ext="edit" text="t" shapetype="t"/>
             </v:shapetype>
-            <v:shape id="PowerPlusWaterMarkObject6398361" o:spid="_x0000_s1025" type="#_x0000_t136" style="position:absolute;margin-left:0;margin-top:0;width:544.3pt;height:15.1pt;rotation:315;z-index:-251658752;mso-position-horizontal:center;mso-position-horizontal-relative:margin;mso-position-vertical:center;mso-position-vertical-relative:margin" o:allowincell="f" fillcolor="#156082 [3204]" stroked="f">
+            <v:shape id="PowerPlusWaterMarkObject9168455" o:spid="_x0000_s1025" type="#_x0000_t136" style="position:absolute;margin-left:0;margin-top:0;width:544.4pt;height:14.9pt;rotation:315;z-index:-251658752;mso-position-horizontal:center;mso-position-horizontal-relative:margin;mso-position-vertical:center;mso-position-vertical-relative:margin" o:allowincell="f" fillcolor="#c1e4f5 [660]" stroked="f">
               <v:fill opacity=".5"/>
-              <v:textpath style="font-family:&quot;Times New Roman&quot;;font-size:1pt" string="#LAWAPEMERINTAHINDONESIAKORUPPENDINDASRAKYATINDONESIADENGANPENGETAHUAN"/>
+              <v:textpath style="font-family:&quot;Times New Roman&quot;;font-size:1pt" string="#LAWANPEMERINTAHINDONESIAKORUPPENDINDASRAKYATINDONESIADENGANPENGETAHUAN"/>
               <w10:wrap anchorx="margin" anchory="margin"/>
             </v:shape>
           </w:pict>

</xml_diff>